<commit_message>
Modified CV to add more skills and a reference to my Portfolio Website.
</commit_message>
<xml_diff>
--- a/downloads/CV-Syed_Taha_Rezwan.docx
+++ b/downloads/CV-Syed_Taha_Rezwan.docx
@@ -20,17 +20,17 @@
       </w:tblPr>
       <w:tblGrid>
         <w:gridCol w:w="284"/>
-        <w:gridCol w:w="287"/>
-        <w:gridCol w:w="1271"/>
+        <w:gridCol w:w="286"/>
+        <w:gridCol w:w="1272"/>
         <w:gridCol w:w="176"/>
         <w:gridCol w:w="1736"/>
         <w:gridCol w:w="1779"/>
         <w:gridCol w:w="284"/>
         <w:gridCol w:w="142"/>
         <w:gridCol w:w="2411"/>
-        <w:gridCol w:w="2409"/>
+        <w:gridCol w:w="2410"/>
         <w:gridCol w:w="560"/>
-        <w:gridCol w:w="308"/>
+        <w:gridCol w:w="307"/>
       </w:tblGrid>
       <w:tr>
         <w:trPr>
@@ -53,13 +53,95 @@
             <w:pPr>
               <w:pStyle w:val="Normal"/>
               <w:widowControl/>
+              <w:suppressAutoHyphens w:val="true"/>
               <w:spacing w:lineRule="auto" w:line="240" w:before="0" w:after="0"/>
               <w:jc w:val="left"/>
               <w:rPr>
                 <w:rFonts w:ascii="Lora" w:hAnsi="Lora"/>
                 <w:b/>
                 <w:bCs/>
-                <w:color w:val="000000" w:themeColor="text1"/>
+                <w:color w:themeColor="text1" w:val="000000"/>
+                <w:sz w:val="44"/>
+                <w:szCs w:val="44"/>
+              </w:rPr>
+            </w:pPr>
+            <w:r>
+              <w:rPr>
+                <w:rFonts w:ascii="Lora" w:hAnsi="Lora"/>
+                <w:b/>
+                <w:bCs/>
+                <w:color w:themeColor="text1" w:val="000000"/>
+                <w:sz w:val="44"/>
+                <w:szCs w:val="44"/>
+              </w:rPr>
+            </w:r>
+          </w:p>
+        </w:tc>
+        <w:tc>
+          <w:tcPr>
+            <w:tcW w:w="286" w:type="dxa"/>
+            <w:tcBorders>
+              <w:top w:val="nil"/>
+              <w:left w:val="nil"/>
+              <w:bottom w:val="nil"/>
+              <w:right w:val="nil"/>
+            </w:tcBorders>
+            <w:shd w:color="auto" w:fill="5868A5" w:val="clear"/>
+            <w:vAlign w:val="center"/>
+          </w:tcPr>
+          <w:p>
+            <w:pPr>
+              <w:pStyle w:val="Normal"/>
+              <w:widowControl/>
+              <w:suppressAutoHyphens w:val="true"/>
+              <w:spacing w:lineRule="auto" w:line="240" w:before="0" w:after="0"/>
+              <w:jc w:val="left"/>
+              <w:rPr>
+                <w:rFonts w:ascii="Lora" w:hAnsi="Lora"/>
+                <w:b/>
+                <w:bCs/>
+                <w:color w:themeColor="background1" w:val="FFFFFF"/>
+                <w:sz w:val="44"/>
+                <w:szCs w:val="44"/>
+              </w:rPr>
+            </w:pPr>
+            <w:r>
+              <w:rPr>
+                <w:rFonts w:ascii="Lora" w:hAnsi="Lora"/>
+                <w:b/>
+                <w:bCs/>
+                <w:color w:themeColor="background1" w:val="FFFFFF"/>
+                <w:sz w:val="44"/>
+                <w:szCs w:val="44"/>
+              </w:rPr>
+            </w:r>
+          </w:p>
+        </w:tc>
+        <w:tc>
+          <w:tcPr>
+            <w:tcW w:w="5389" w:type="dxa"/>
+            <w:gridSpan w:val="6"/>
+            <w:tcBorders>
+              <w:top w:val="nil"/>
+              <w:left w:val="nil"/>
+              <w:bottom w:val="nil"/>
+              <w:right w:val="nil"/>
+            </w:tcBorders>
+            <w:shd w:color="auto" w:fill="5868A5" w:val="clear"/>
+            <w:vAlign w:val="bottom"/>
+          </w:tcPr>
+          <w:p>
+            <w:pPr>
+              <w:pStyle w:val="Normal"/>
+              <w:widowControl/>
+              <w:suppressAutoHyphens w:val="true"/>
+              <w:spacing w:lineRule="auto" w:line="240" w:before="0" w:after="0"/>
+              <w:jc w:val="left"/>
+              <w:rPr>
+                <w:rFonts w:ascii="Lora" w:hAnsi="Lora"/>
+                <w:b/>
+                <w:bCs/>
+                <w:color w:themeColor="background1" w:val="FFFFFF"/>
                 <w:sz w:val="44"/>
                 <w:szCs w:val="44"/>
               </w:rPr>
@@ -69,102 +151,19 @@
                 <w:rFonts w:eastAsia="Calibri" w:cs="" w:ascii="Lora" w:hAnsi="Lora"/>
                 <w:b/>
                 <w:bCs/>
-                <w:color w:val="000000" w:themeColor="text1"/>
+                <w:color w:themeColor="background1" w:val="FFFFFF"/>
                 <w:kern w:val="0"/>
                 <w:sz w:val="44"/>
                 <w:szCs w:val="44"/>
                 <w:lang w:val="en-IN" w:eastAsia="en-US" w:bidi="ar-SA"/>
               </w:rPr>
-            </w:r>
-          </w:p>
-        </w:tc>
-        <w:tc>
-          <w:tcPr>
-            <w:tcW w:w="287" w:type="dxa"/>
-            <w:tcBorders>
-              <w:top w:val="nil"/>
-              <w:left w:val="nil"/>
-              <w:bottom w:val="nil"/>
-              <w:right w:val="nil"/>
-            </w:tcBorders>
-            <w:shd w:color="auto" w:fill="5868A5" w:val="clear"/>
-            <w:vAlign w:val="center"/>
-          </w:tcPr>
-          <w:p>
-            <w:pPr>
-              <w:pStyle w:val="Normal"/>
-              <w:widowControl/>
-              <w:spacing w:lineRule="auto" w:line="240" w:before="0" w:after="0"/>
-              <w:jc w:val="left"/>
-              <w:rPr>
-                <w:rFonts w:ascii="Lora" w:hAnsi="Lora"/>
-                <w:b/>
-                <w:bCs/>
-                <w:color w:val="FFFFFF" w:themeColor="background1"/>
-                <w:sz w:val="44"/>
-                <w:szCs w:val="44"/>
-              </w:rPr>
-            </w:pPr>
-            <w:r>
-              <w:rPr>
-                <w:rFonts w:eastAsia="Calibri" w:cs="" w:ascii="Lora" w:hAnsi="Lora"/>
-                <w:b/>
-                <w:bCs/>
-                <w:color w:val="FFFFFF" w:themeColor="background1"/>
-                <w:kern w:val="0"/>
-                <w:sz w:val="44"/>
-                <w:szCs w:val="44"/>
-                <w:lang w:val="en-IN" w:eastAsia="en-US" w:bidi="ar-SA"/>
-              </w:rPr>
-            </w:r>
-          </w:p>
-        </w:tc>
-        <w:tc>
-          <w:tcPr>
-            <w:tcW w:w="5388" w:type="dxa"/>
-            <w:gridSpan w:val="6"/>
-            <w:tcBorders>
-              <w:top w:val="nil"/>
-              <w:left w:val="nil"/>
-              <w:bottom w:val="nil"/>
-              <w:right w:val="nil"/>
-            </w:tcBorders>
-            <w:shd w:color="auto" w:fill="5868A5" w:val="clear"/>
-            <w:vAlign w:val="bottom"/>
-          </w:tcPr>
-          <w:p>
-            <w:pPr>
-              <w:pStyle w:val="Normal"/>
-              <w:widowControl/>
-              <w:spacing w:lineRule="auto" w:line="240" w:before="0" w:after="0"/>
-              <w:jc w:val="left"/>
-              <w:rPr>
-                <w:rFonts w:ascii="Lora" w:hAnsi="Lora"/>
-                <w:b/>
-                <w:bCs/>
-                <w:color w:val="FFFFFF" w:themeColor="background1"/>
-                <w:sz w:val="44"/>
-                <w:szCs w:val="44"/>
-              </w:rPr>
-            </w:pPr>
-            <w:r>
-              <w:rPr>
-                <w:rFonts w:eastAsia="Calibri" w:cs="" w:ascii="Lora" w:hAnsi="Lora"/>
-                <w:b/>
-                <w:bCs/>
-                <w:color w:val="FFFFFF" w:themeColor="background1"/>
-                <w:kern w:val="0"/>
-                <w:sz w:val="44"/>
-                <w:szCs w:val="44"/>
-                <w:lang w:val="en-IN" w:eastAsia="en-US" w:bidi="ar-SA"/>
-              </w:rPr>
               <w:t>SYED TAHA REZWAN</w:t>
             </w:r>
           </w:p>
         </w:tc>
         <w:tc>
           <w:tcPr>
-            <w:tcW w:w="4820" w:type="dxa"/>
+            <w:tcW w:w="4821" w:type="dxa"/>
             <w:gridSpan w:val="2"/>
             <w:vMerge w:val="restart"/>
             <w:tcBorders>
@@ -180,11 +179,12 @@
             <w:pPr>
               <w:pStyle w:val="Normal"/>
               <w:widowControl/>
+              <w:suppressAutoHyphens w:val="true"/>
               <w:spacing w:lineRule="auto" w:line="360" w:before="0" w:after="0"/>
               <w:jc w:val="right"/>
               <w:rPr>
                 <w:rFonts w:ascii="Lora" w:hAnsi="Lora"/>
-                <w:color w:val="000000" w:themeColor="text1"/>
+                <w:color w:themeColor="text1" w:val="000000"/>
                 <w:sz w:val="20"/>
                 <w:szCs w:val="20"/>
               </w:rPr>
@@ -192,35 +192,51 @@
             <w:r>
               <w:rPr>
                 <w:rFonts w:eastAsia="Calibri" w:cs="" w:ascii="Lora" w:hAnsi="Lora"/>
-                <w:color w:val="000000" w:themeColor="text1"/>
+                <w:color w:themeColor="text1" w:val="000000"/>
                 <w:kern w:val="0"/>
                 <w:sz w:val="20"/>
                 <w:szCs w:val="20"/>
                 <w:lang w:val="en-IN" w:eastAsia="en-US" w:bidi="ar-SA"/>
               </w:rPr>
-              <w:t xml:space="preserve">EOBI Malir Apartment, Kalaboard, Karachi </w:t>
-            </w:r>
+              <w:t xml:space="preserve">EOBI Malir Apartment, Kalaboard, Karachi •  </w:t>
+            </w:r>
+          </w:p>
+          <w:p>
+            <w:pPr>
+              <w:pStyle w:val="Normal"/>
+              <w:widowControl/>
+              <w:suppressAutoHyphens w:val="true"/>
+              <w:spacing w:lineRule="auto" w:line="360" w:before="0" w:after="0"/>
+              <w:jc w:val="right"/>
+              <w:rPr>
+                <w:rFonts w:ascii="Lora" w:hAnsi="Lora"/>
+                <w:color w:themeColor="text1" w:val="000000"/>
+                <w:sz w:val="20"/>
+                <w:szCs w:val="20"/>
+              </w:rPr>
+            </w:pPr>
             <w:r>
               <w:rPr>
                 <w:rFonts w:eastAsia="Calibri" w:cs="" w:ascii="Lora" w:hAnsi="Lora"/>
-                <w:color w:val="000000" w:themeColor="text1"/>
+                <w:color w:themeColor="text1" w:val="000000"/>
                 <w:kern w:val="0"/>
                 <w:sz w:val="20"/>
                 <w:szCs w:val="20"/>
                 <w:lang w:val="en-IN" w:eastAsia="en-US" w:bidi="ar-SA"/>
               </w:rPr>
-              <w:t xml:space="preserve">•  </w:t>
+              <w:t xml:space="preserve">0320-8398159 •   </w:t>
             </w:r>
           </w:p>
           <w:p>
             <w:pPr>
               <w:pStyle w:val="Normal"/>
               <w:widowControl/>
+              <w:suppressAutoHyphens w:val="true"/>
               <w:spacing w:lineRule="auto" w:line="360" w:before="0" w:after="0"/>
               <w:jc w:val="right"/>
               <w:rPr>
                 <w:rFonts w:ascii="Lora" w:hAnsi="Lora"/>
-                <w:color w:val="000000" w:themeColor="text1"/>
+                <w:color w:themeColor="text1" w:val="000000"/>
                 <w:sz w:val="20"/>
                 <w:szCs w:val="20"/>
               </w:rPr>
@@ -228,35 +244,79 @@
             <w:r>
               <w:rPr>
                 <w:rFonts w:eastAsia="Calibri" w:cs="" w:ascii="Lora" w:hAnsi="Lora"/>
-                <w:color w:val="000000" w:themeColor="text1"/>
+                <w:color w:themeColor="text1" w:val="000000"/>
                 <w:kern w:val="0"/>
                 <w:sz w:val="20"/>
                 <w:szCs w:val="20"/>
                 <w:lang w:val="en-IN" w:eastAsia="en-US" w:bidi="ar-SA"/>
               </w:rPr>
-              <w:t>0320-8398159</w:t>
-            </w:r>
+              <w:t xml:space="preserve">abledtaha@gmail.com  •    </w:t>
+            </w:r>
+          </w:p>
+        </w:tc>
+        <w:tc>
+          <w:tcPr>
+            <w:tcW w:w="560" w:type="dxa"/>
+            <w:vMerge w:val="restart"/>
+            <w:tcBorders>
+              <w:top w:val="nil"/>
+              <w:left w:val="nil"/>
+              <w:bottom w:val="nil"/>
+              <w:right w:val="nil"/>
+            </w:tcBorders>
+            <w:shd w:color="auto" w:fill="auto" w:val="clear"/>
+            <w:vAlign w:val="center"/>
+          </w:tcPr>
+          <w:p>
+            <w:pPr>
+              <w:pStyle w:val="Normal"/>
+              <w:widowControl/>
+              <w:suppressAutoHyphens w:val="true"/>
+              <w:spacing w:lineRule="auto" w:line="360" w:before="0" w:after="0"/>
+              <w:jc w:val="right"/>
+              <w:rPr>
+                <w:rFonts w:ascii="Lora" w:hAnsi="Lora"/>
+                <w:color w:themeColor="text1" w:val="000000"/>
+                <w:sz w:val="20"/>
+                <w:szCs w:val="20"/>
+              </w:rPr>
+            </w:pPr>
             <w:r>
               <w:rPr>
                 <w:rFonts w:eastAsia="Calibri" w:cs="" w:ascii="Lora" w:hAnsi="Lora"/>
-                <w:color w:val="000000" w:themeColor="text1"/>
+                <w:color w:themeColor="text1" w:val="000000"/>
                 <w:kern w:val="0"/>
                 <w:sz w:val="20"/>
                 <w:szCs w:val="20"/>
                 <w:lang w:val="en-IN" w:eastAsia="en-US" w:bidi="ar-SA"/>
               </w:rPr>
-              <w:t xml:space="preserve"> •   </w:t>
-            </w:r>
-          </w:p>
+              <w:t xml:space="preserve"> </w:t>
+            </w:r>
+          </w:p>
+        </w:tc>
+        <w:tc>
+          <w:tcPr>
+            <w:tcW w:w="307" w:type="dxa"/>
+            <w:vMerge w:val="restart"/>
+            <w:tcBorders>
+              <w:top w:val="nil"/>
+              <w:left w:val="nil"/>
+              <w:bottom w:val="nil"/>
+              <w:right w:val="nil"/>
+            </w:tcBorders>
+            <w:shd w:color="auto" w:fill="5868A5" w:val="clear"/>
+            <w:vAlign w:val="center"/>
+          </w:tcPr>
           <w:p>
             <w:pPr>
               <w:pStyle w:val="Normal"/>
               <w:widowControl/>
+              <w:suppressAutoHyphens w:val="true"/>
               <w:spacing w:lineRule="auto" w:line="360" w:before="0" w:after="0"/>
               <w:jc w:val="right"/>
               <w:rPr>
                 <w:rFonts w:ascii="Lora" w:hAnsi="Lora"/>
-                <w:color w:val="000000" w:themeColor="text1"/>
+                <w:color w:themeColor="text1" w:val="000000"/>
                 <w:sz w:val="20"/>
                 <w:szCs w:val="20"/>
               </w:rPr>
@@ -264,96 +324,7 @@
             <w:r>
               <w:rPr>
                 <w:rFonts w:eastAsia="Calibri" w:cs="" w:ascii="Lora" w:hAnsi="Lora"/>
-                <w:color w:val="000000" w:themeColor="text1"/>
-                <w:kern w:val="0"/>
-                <w:sz w:val="20"/>
-                <w:szCs w:val="20"/>
-                <w:lang w:val="en-IN" w:eastAsia="en-US" w:bidi="ar-SA"/>
-              </w:rPr>
-              <w:t>abledtaha@gmail.com</w:t>
-            </w:r>
-            <w:r>
-              <w:rPr>
-                <w:rFonts w:eastAsia="Calibri" w:cs="" w:ascii="Lora" w:hAnsi="Lora"/>
-                <w:color w:val="000000" w:themeColor="text1"/>
-                <w:kern w:val="0"/>
-                <w:sz w:val="20"/>
-                <w:szCs w:val="20"/>
-                <w:lang w:val="en-IN" w:eastAsia="en-US" w:bidi="ar-SA"/>
-              </w:rPr>
-              <w:t xml:space="preserve">  •    </w:t>
-            </w:r>
-          </w:p>
-        </w:tc>
-        <w:tc>
-          <w:tcPr>
-            <w:tcW w:w="560" w:type="dxa"/>
-            <w:vMerge w:val="restart"/>
-            <w:tcBorders>
-              <w:top w:val="nil"/>
-              <w:left w:val="nil"/>
-              <w:bottom w:val="nil"/>
-              <w:right w:val="nil"/>
-            </w:tcBorders>
-            <w:shd w:color="auto" w:fill="auto" w:val="clear"/>
-            <w:vAlign w:val="center"/>
-          </w:tcPr>
-          <w:p>
-            <w:pPr>
-              <w:pStyle w:val="Normal"/>
-              <w:widowControl/>
-              <w:spacing w:lineRule="auto" w:line="360" w:before="0" w:after="0"/>
-              <w:jc w:val="right"/>
-              <w:rPr>
-                <w:rFonts w:ascii="Lora" w:hAnsi="Lora"/>
-                <w:color w:val="000000" w:themeColor="text1"/>
-                <w:sz w:val="20"/>
-                <w:szCs w:val="20"/>
-              </w:rPr>
-            </w:pPr>
-            <w:r>
-              <w:rPr>
-                <w:rFonts w:eastAsia="Calibri" w:cs="" w:ascii="Lora" w:hAnsi="Lora"/>
-                <w:color w:val="000000" w:themeColor="text1"/>
-                <w:kern w:val="0"/>
-                <w:sz w:val="20"/>
-                <w:szCs w:val="20"/>
-                <w:lang w:val="en-IN" w:eastAsia="en-US" w:bidi="ar-SA"/>
-              </w:rPr>
-              <w:t xml:space="preserve"> </w:t>
-            </w:r>
-          </w:p>
-        </w:tc>
-        <w:tc>
-          <w:tcPr>
-            <w:tcW w:w="308" w:type="dxa"/>
-            <w:vMerge w:val="restart"/>
-            <w:tcBorders>
-              <w:top w:val="nil"/>
-              <w:left w:val="nil"/>
-              <w:bottom w:val="nil"/>
-              <w:right w:val="nil"/>
-            </w:tcBorders>
-            <w:shd w:color="auto" w:fill="5868A5" w:val="clear"/>
-            <w:vAlign w:val="center"/>
-          </w:tcPr>
-          <w:p>
-            <w:pPr>
-              <w:pStyle w:val="Normal"/>
-              <w:widowControl/>
-              <w:spacing w:lineRule="auto" w:line="360" w:before="0" w:after="0"/>
-              <w:jc w:val="right"/>
-              <w:rPr>
-                <w:rFonts w:ascii="Lora" w:hAnsi="Lora"/>
-                <w:color w:val="000000" w:themeColor="text1"/>
-                <w:sz w:val="20"/>
-                <w:szCs w:val="20"/>
-              </w:rPr>
-            </w:pPr>
-            <w:r>
-              <w:rPr>
-                <w:rFonts w:eastAsia="Calibri" w:cs="" w:ascii="Lora" w:hAnsi="Lora"/>
-                <w:color w:val="000000" w:themeColor="text1"/>
+                <w:color w:themeColor="text1" w:val="000000"/>
                 <w:kern w:val="0"/>
                 <w:sz w:val="20"/>
                 <w:szCs w:val="20"/>
@@ -384,104 +355,99 @@
             <w:pPr>
               <w:pStyle w:val="Normal"/>
               <w:widowControl/>
+              <w:suppressAutoHyphens w:val="true"/>
               <w:spacing w:lineRule="auto" w:line="240" w:before="0" w:after="0"/>
               <w:jc w:val="left"/>
               <w:rPr>
                 <w:rFonts w:ascii="Lora" w:hAnsi="Lora"/>
-                <w:color w:val="000000" w:themeColor="text1"/>
+                <w:color w:themeColor="text1" w:val="000000"/>
                 <w:spacing w:val="20"/>
               </w:rPr>
             </w:pPr>
             <w:r>
               <w:rPr>
+                <w:rFonts w:ascii="Lora" w:hAnsi="Lora"/>
+                <w:color w:themeColor="text1" w:val="000000"/>
+                <w:spacing w:val="20"/>
+              </w:rPr>
+            </w:r>
+          </w:p>
+        </w:tc>
+        <w:tc>
+          <w:tcPr>
+            <w:tcW w:w="286" w:type="dxa"/>
+            <w:tcBorders>
+              <w:top w:val="nil"/>
+              <w:left w:val="nil"/>
+              <w:bottom w:val="nil"/>
+              <w:right w:val="nil"/>
+            </w:tcBorders>
+            <w:shd w:color="auto" w:fill="5868A5" w:val="clear"/>
+          </w:tcPr>
+          <w:p>
+            <w:pPr>
+              <w:pStyle w:val="Normal"/>
+              <w:widowControl/>
+              <w:suppressAutoHyphens w:val="true"/>
+              <w:spacing w:lineRule="auto" w:line="240" w:before="0" w:after="0"/>
+              <w:jc w:val="left"/>
+              <w:rPr>
+                <w:rFonts w:ascii="Lora" w:hAnsi="Lora"/>
+                <w:color w:themeColor="background1" w:val="FFFFFF"/>
+                <w:spacing w:val="20"/>
+              </w:rPr>
+            </w:pPr>
+            <w:r>
+              <w:rPr>
+                <w:rFonts w:ascii="Lora" w:hAnsi="Lora"/>
+                <w:color w:themeColor="background1" w:val="FFFFFF"/>
+                <w:spacing w:val="20"/>
+              </w:rPr>
+            </w:r>
+          </w:p>
+        </w:tc>
+        <w:tc>
+          <w:tcPr>
+            <w:tcW w:w="5389" w:type="dxa"/>
+            <w:gridSpan w:val="6"/>
+            <w:tcBorders>
+              <w:top w:val="nil"/>
+              <w:left w:val="nil"/>
+              <w:bottom w:val="nil"/>
+              <w:right w:val="nil"/>
+            </w:tcBorders>
+            <w:shd w:color="auto" w:fill="5868A5" w:val="clear"/>
+          </w:tcPr>
+          <w:p>
+            <w:pPr>
+              <w:pStyle w:val="Normal"/>
+              <w:widowControl/>
+              <w:suppressAutoHyphens w:val="true"/>
+              <w:spacing w:lineRule="auto" w:line="240" w:before="0" w:after="0"/>
+              <w:jc w:val="left"/>
+              <w:rPr>
+                <w:rFonts w:ascii="Lora" w:hAnsi="Lora"/>
+                <w:color w:themeColor="background1" w:val="FFFFFF"/>
+                <w:spacing w:val="20"/>
+              </w:rPr>
+            </w:pPr>
+            <w:r>
+              <w:rPr>
                 <w:rFonts w:eastAsia="Calibri" w:cs="" w:ascii="Lora" w:hAnsi="Lora"/>
-                <w:color w:val="000000" w:themeColor="text1"/>
+                <w:color w:themeColor="background1" w:val="FFFFFF"/>
                 <w:spacing w:val="20"/>
                 <w:kern w:val="0"/>
                 <w:sz w:val="22"/>
                 <w:szCs w:val="22"/>
                 <w:lang w:val="en-IN" w:eastAsia="en-US" w:bidi="ar-SA"/>
               </w:rPr>
-            </w:r>
-          </w:p>
-        </w:tc>
-        <w:tc>
-          <w:tcPr>
-            <w:tcW w:w="287" w:type="dxa"/>
-            <w:tcBorders>
-              <w:top w:val="nil"/>
-              <w:left w:val="nil"/>
-              <w:bottom w:val="nil"/>
-              <w:right w:val="nil"/>
-            </w:tcBorders>
-            <w:shd w:color="auto" w:fill="5868A5" w:val="clear"/>
-          </w:tcPr>
-          <w:p>
-            <w:pPr>
-              <w:pStyle w:val="Normal"/>
-              <w:widowControl/>
-              <w:spacing w:lineRule="auto" w:line="240" w:before="0" w:after="0"/>
-              <w:jc w:val="left"/>
-              <w:rPr>
-                <w:rFonts w:ascii="Lora" w:hAnsi="Lora"/>
-                <w:color w:val="FFFFFF" w:themeColor="background1"/>
-                <w:spacing w:val="20"/>
-              </w:rPr>
-            </w:pPr>
-            <w:r>
-              <w:rPr>
-                <w:rFonts w:eastAsia="Calibri" w:cs="" w:ascii="Lora" w:hAnsi="Lora"/>
-                <w:color w:val="FFFFFF" w:themeColor="background1"/>
-                <w:spacing w:val="20"/>
-                <w:kern w:val="0"/>
-                <w:sz w:val="22"/>
-                <w:szCs w:val="22"/>
-                <w:lang w:val="en-IN" w:eastAsia="en-US" w:bidi="ar-SA"/>
-              </w:rPr>
-            </w:r>
-          </w:p>
-        </w:tc>
-        <w:tc>
-          <w:tcPr>
-            <w:tcW w:w="5388" w:type="dxa"/>
-            <w:gridSpan w:val="6"/>
-            <w:tcBorders>
-              <w:top w:val="nil"/>
-              <w:left w:val="nil"/>
-              <w:bottom w:val="nil"/>
-              <w:right w:val="nil"/>
-            </w:tcBorders>
-            <w:shd w:color="auto" w:fill="5868A5" w:val="clear"/>
-          </w:tcPr>
-          <w:p>
-            <w:pPr>
-              <w:pStyle w:val="Normal"/>
-              <w:widowControl/>
-              <w:spacing w:lineRule="auto" w:line="240" w:before="0" w:after="0"/>
-              <w:jc w:val="left"/>
-              <w:rPr>
-                <w:rFonts w:ascii="Lora" w:hAnsi="Lora"/>
-                <w:color w:val="FFFFFF" w:themeColor="background1"/>
-                <w:spacing w:val="20"/>
-              </w:rPr>
-            </w:pPr>
-            <w:r>
-              <w:rPr>
-                <w:rFonts w:eastAsia="Calibri" w:cs="" w:ascii="Lora" w:hAnsi="Lora"/>
-                <w:color w:val="FFFFFF" w:themeColor="background1"/>
-                <w:spacing w:val="20"/>
-                <w:kern w:val="0"/>
-                <w:sz w:val="22"/>
-                <w:szCs w:val="22"/>
-                <w:lang w:val="en-IN" w:eastAsia="en-US" w:bidi="ar-SA"/>
-              </w:rPr>
               <w:t>Computer Science Student</w:t>
             </w:r>
           </w:p>
         </w:tc>
         <w:tc>
           <w:tcPr>
-            <w:tcW w:w="4820" w:type="dxa"/>
+            <w:tcW w:w="4821" w:type="dxa"/>
             <w:gridSpan w:val="2"/>
             <w:vMerge w:val="continue"/>
             <w:tcBorders>
@@ -496,21 +462,18 @@
             <w:pPr>
               <w:pStyle w:val="Normal"/>
               <w:widowControl/>
+              <w:suppressAutoHyphens w:val="true"/>
               <w:spacing w:lineRule="auto" w:line="240" w:before="0" w:after="0"/>
               <w:jc w:val="left"/>
               <w:rPr>
                 <w:rFonts w:ascii="Lora" w:hAnsi="Lora"/>
-                <w:color w:val="000000" w:themeColor="text1"/>
-              </w:rPr>
-            </w:pPr>
-            <w:r>
-              <w:rPr>
-                <w:rFonts w:eastAsia="Calibri" w:cs="" w:ascii="Lora" w:hAnsi="Lora"/>
-                <w:color w:val="000000" w:themeColor="text1"/>
-                <w:kern w:val="0"/>
-                <w:sz w:val="22"/>
-                <w:szCs w:val="22"/>
-                <w:lang w:val="en-IN" w:eastAsia="en-US" w:bidi="ar-SA"/>
+                <w:color w:themeColor="text1" w:val="000000"/>
+              </w:rPr>
+            </w:pPr>
+            <w:r>
+              <w:rPr>
+                <w:rFonts w:ascii="Lora" w:hAnsi="Lora"/>
+                <w:color w:themeColor="text1" w:val="000000"/>
               </w:rPr>
             </w:r>
           </w:p>
@@ -531,28 +494,25 @@
             <w:pPr>
               <w:pStyle w:val="Normal"/>
               <w:widowControl/>
+              <w:suppressAutoHyphens w:val="true"/>
               <w:spacing w:lineRule="auto" w:line="240" w:before="0" w:after="0"/>
               <w:jc w:val="left"/>
               <w:rPr>
                 <w:rFonts w:ascii="Lora" w:hAnsi="Lora"/>
-                <w:color w:val="000000" w:themeColor="text1"/>
-              </w:rPr>
-            </w:pPr>
-            <w:r>
-              <w:rPr>
-                <w:rFonts w:eastAsia="Calibri" w:cs="" w:ascii="Lora" w:hAnsi="Lora"/>
-                <w:color w:val="000000" w:themeColor="text1"/>
-                <w:kern w:val="0"/>
-                <w:sz w:val="22"/>
-                <w:szCs w:val="22"/>
-                <w:lang w:val="en-IN" w:eastAsia="en-US" w:bidi="ar-SA"/>
-              </w:rPr>
-            </w:r>
-          </w:p>
-        </w:tc>
-        <w:tc>
-          <w:tcPr>
-            <w:tcW w:w="308" w:type="dxa"/>
+                <w:color w:themeColor="text1" w:val="000000"/>
+              </w:rPr>
+            </w:pPr>
+            <w:r>
+              <w:rPr>
+                <w:rFonts w:ascii="Lora" w:hAnsi="Lora"/>
+                <w:color w:themeColor="text1" w:val="000000"/>
+              </w:rPr>
+            </w:r>
+          </w:p>
+        </w:tc>
+        <w:tc>
+          <w:tcPr>
+            <w:tcW w:w="307" w:type="dxa"/>
             <w:vMerge w:val="continue"/>
             <w:tcBorders>
               <w:top w:val="nil"/>
@@ -566,21 +526,18 @@
             <w:pPr>
               <w:pStyle w:val="Normal"/>
               <w:widowControl/>
+              <w:suppressAutoHyphens w:val="true"/>
               <w:spacing w:lineRule="auto" w:line="240" w:before="0" w:after="0"/>
               <w:jc w:val="left"/>
               <w:rPr>
                 <w:rFonts w:ascii="Lora" w:hAnsi="Lora"/>
-                <w:color w:val="000000" w:themeColor="text1"/>
-              </w:rPr>
-            </w:pPr>
-            <w:r>
-              <w:rPr>
-                <w:rFonts w:eastAsia="Calibri" w:cs="" w:ascii="Lora" w:hAnsi="Lora"/>
-                <w:color w:val="000000" w:themeColor="text1"/>
-                <w:kern w:val="0"/>
-                <w:sz w:val="22"/>
-                <w:szCs w:val="22"/>
-                <w:lang w:val="en-IN" w:eastAsia="en-US" w:bidi="ar-SA"/>
+                <w:color w:themeColor="text1" w:val="000000"/>
+              </w:rPr>
+            </w:pPr>
+            <w:r>
+              <w:rPr>
+                <w:rFonts w:ascii="Lora" w:hAnsi="Lora"/>
+                <w:color w:themeColor="text1" w:val="000000"/>
               </w:rPr>
             </w:r>
           </w:p>
@@ -603,23 +560,22 @@
             <w:pPr>
               <w:pStyle w:val="Normal"/>
               <w:widowControl/>
+              <w:suppressAutoHyphens w:val="true"/>
               <w:spacing w:lineRule="auto" w:line="240" w:before="0" w:after="0"/>
               <w:jc w:val="left"/>
               <w:rPr>
                 <w:rFonts w:ascii="Lora" w:hAnsi="Lora"/>
-                <w:color w:val="000000" w:themeColor="text1"/>
+                <w:color w:themeColor="text1" w:val="000000"/>
                 <w:sz w:val="44"/>
                 <w:szCs w:val="44"/>
               </w:rPr>
             </w:pPr>
             <w:r>
               <w:rPr>
-                <w:rFonts w:eastAsia="Calibri" w:cs="" w:ascii="Lora" w:hAnsi="Lora"/>
-                <w:color w:val="000000" w:themeColor="text1"/>
-                <w:kern w:val="0"/>
+                <w:rFonts w:ascii="Lora" w:hAnsi="Lora"/>
+                <w:color w:themeColor="text1" w:val="000000"/>
                 <w:sz w:val="44"/>
                 <w:szCs w:val="44"/>
-                <w:lang w:val="en-IN" w:eastAsia="en-US" w:bidi="ar-SA"/>
               </w:rPr>
             </w:r>
           </w:p>
@@ -644,22 +600,19 @@
             <w:pPr>
               <w:pStyle w:val="Normal"/>
               <w:widowControl/>
+              <w:suppressAutoHyphens w:val="true"/>
               <w:spacing w:lineRule="auto" w:line="240" w:before="0" w:after="0"/>
-              <w:ind w:left="360" w:hanging="0"/>
-              <w:jc w:val="left"/>
-              <w:rPr>
-                <w:rFonts w:ascii="Lora" w:hAnsi="Lora"/>
-                <w:color w:val="000000" w:themeColor="text1"/>
-              </w:rPr>
-            </w:pPr>
-            <w:r>
-              <w:rPr>
-                <w:rFonts w:eastAsia="Calibri" w:cs="" w:ascii="Lora" w:hAnsi="Lora"/>
-                <w:color w:val="000000" w:themeColor="text1"/>
-                <w:kern w:val="0"/>
-                <w:sz w:val="22"/>
-                <w:szCs w:val="22"/>
-                <w:lang w:val="en-IN" w:eastAsia="en-US" w:bidi="ar-SA"/>
+              <w:ind w:hanging="0" w:left="360"/>
+              <w:jc w:val="left"/>
+              <w:rPr>
+                <w:rFonts w:ascii="Lora" w:hAnsi="Lora"/>
+                <w:color w:themeColor="text1" w:val="000000"/>
+              </w:rPr>
+            </w:pPr>
+            <w:r>
+              <w:rPr>
+                <w:rFonts w:ascii="Lora" w:hAnsi="Lora"/>
+                <w:color w:themeColor="text1" w:val="000000"/>
               </w:rPr>
             </w:r>
           </w:p>
@@ -680,11 +633,12 @@
             <w:pPr>
               <w:pStyle w:val="Normal"/>
               <w:widowControl/>
+              <w:suppressAutoHyphens w:val="true"/>
               <w:spacing w:lineRule="auto" w:line="240" w:before="0" w:after="0"/>
               <w:jc w:val="left"/>
               <w:rPr>
                 <w:rFonts w:ascii="Lora" w:hAnsi="Lora"/>
-                <w:color w:val="000000" w:themeColor="text1"/>
+                <w:color w:themeColor="text1" w:val="000000"/>
               </w:rPr>
             </w:pPr>
             <w:r>
@@ -718,23 +672,22 @@
             <w:pPr>
               <w:pStyle w:val="Normal"/>
               <w:widowControl/>
+              <w:suppressAutoHyphens w:val="true"/>
               <w:spacing w:lineRule="auto" w:line="240" w:before="0" w:after="0"/>
               <w:jc w:val="left"/>
               <w:rPr>
                 <w:rFonts w:ascii="Lora" w:hAnsi="Lora"/>
-                <w:color w:val="000000" w:themeColor="text1"/>
+                <w:color w:themeColor="text1" w:val="000000"/>
                 <w:sz w:val="4"/>
                 <w:szCs w:val="4"/>
               </w:rPr>
             </w:pPr>
             <w:r>
               <w:rPr>
-                <w:rFonts w:eastAsia="Calibri" w:cs="" w:ascii="Lora" w:hAnsi="Lora"/>
-                <w:color w:val="000000" w:themeColor="text1"/>
-                <w:kern w:val="0"/>
+                <w:rFonts w:ascii="Lora" w:hAnsi="Lora"/>
+                <w:color w:themeColor="text1" w:val="000000"/>
                 <w:sz w:val="4"/>
                 <w:szCs w:val="4"/>
-                <w:lang w:val="en-IN" w:eastAsia="en-US" w:bidi="ar-SA"/>
               </w:rPr>
             </w:r>
           </w:p>
@@ -759,22 +712,19 @@
             <w:pPr>
               <w:pStyle w:val="Normal"/>
               <w:widowControl/>
+              <w:suppressAutoHyphens w:val="true"/>
               <w:spacing w:lineRule="auto" w:line="240" w:before="0" w:after="0"/>
-              <w:ind w:left="360" w:hanging="0"/>
-              <w:jc w:val="left"/>
-              <w:rPr>
-                <w:rFonts w:ascii="Lora" w:hAnsi="Lora"/>
-                <w:color w:val="000000" w:themeColor="text1"/>
-              </w:rPr>
-            </w:pPr>
-            <w:r>
-              <w:rPr>
-                <w:rFonts w:eastAsia="Calibri" w:cs="" w:ascii="Lora" w:hAnsi="Lora"/>
-                <w:color w:val="000000" w:themeColor="text1"/>
-                <w:kern w:val="0"/>
-                <w:sz w:val="22"/>
-                <w:szCs w:val="22"/>
-                <w:lang w:val="en-IN" w:eastAsia="en-US" w:bidi="ar-SA"/>
+              <w:ind w:hanging="0" w:left="360"/>
+              <w:jc w:val="left"/>
+              <w:rPr>
+                <w:rFonts w:ascii="Lora" w:hAnsi="Lora"/>
+                <w:color w:themeColor="text1" w:val="000000"/>
+              </w:rPr>
+            </w:pPr>
+            <w:r>
+              <w:rPr>
+                <w:rFonts w:ascii="Lora" w:hAnsi="Lora"/>
+                <w:color w:themeColor="text1" w:val="000000"/>
               </w:rPr>
             </w:r>
           </w:p>
@@ -795,27 +745,24 @@
             <w:pPr>
               <w:pStyle w:val="Normal"/>
               <w:widowControl/>
+              <w:suppressAutoHyphens w:val="true"/>
               <w:spacing w:lineRule="auto" w:line="240" w:before="0" w:after="0"/>
               <w:jc w:val="left"/>
               <w:rPr>
                 <w:rFonts w:ascii="Lora" w:hAnsi="Lora" w:cs="Arimo"/>
                 <w:b/>
                 <w:bCs/>
-                <w:color w:val="000000" w:themeColor="text1"/>
+                <w:color w:themeColor="text1" w:val="000000"/>
                 <w:spacing w:val="4"/>
               </w:rPr>
             </w:pPr>
             <w:r>
               <w:rPr>
-                <w:rFonts w:eastAsia="Calibri" w:cs="Arimo" w:ascii="Lora" w:hAnsi="Lora"/>
+                <w:rFonts w:cs="Arimo" w:ascii="Lora" w:hAnsi="Lora"/>
                 <w:b/>
                 <w:bCs/>
-                <w:color w:val="000000" w:themeColor="text1"/>
+                <w:color w:themeColor="text1" w:val="000000"/>
                 <w:spacing w:val="4"/>
-                <w:kern w:val="0"/>
-                <w:sz w:val="22"/>
-                <w:szCs w:val="22"/>
-                <w:lang w:val="en-IN" w:eastAsia="en-US" w:bidi="ar-SA"/>
               </w:rPr>
             </w:r>
           </w:p>
@@ -835,23 +782,22 @@
             <w:pPr>
               <w:pStyle w:val="Normal"/>
               <w:widowControl/>
+              <w:suppressAutoHyphens w:val="true"/>
               <w:spacing w:lineRule="auto" w:line="240" w:before="0" w:after="0"/>
               <w:jc w:val="left"/>
               <w:rPr>
                 <w:rFonts w:ascii="Lora" w:hAnsi="Lora"/>
-                <w:color w:val="000000" w:themeColor="text1"/>
+                <w:color w:themeColor="text1" w:val="000000"/>
                 <w:sz w:val="4"/>
                 <w:szCs w:val="4"/>
               </w:rPr>
             </w:pPr>
             <w:r>
               <w:rPr>
-                <w:rFonts w:eastAsia="Calibri" w:cs="" w:ascii="Lora" w:hAnsi="Lora"/>
-                <w:color w:val="000000" w:themeColor="text1"/>
-                <w:kern w:val="0"/>
+                <w:rFonts w:ascii="Lora" w:hAnsi="Lora"/>
+                <w:color w:themeColor="text1" w:val="000000"/>
                 <w:sz w:val="4"/>
                 <w:szCs w:val="4"/>
-                <w:lang w:val="en-IN" w:eastAsia="en-US" w:bidi="ar-SA"/>
               </w:rPr>
             </w:r>
           </w:p>
@@ -875,24 +821,23 @@
             <w:pPr>
               <w:pStyle w:val="Normal"/>
               <w:widowControl/>
+              <w:suppressAutoHyphens w:val="true"/>
               <w:spacing w:lineRule="auto" w:line="240" w:before="0" w:after="0"/>
-              <w:ind w:left="360" w:hanging="0"/>
-              <w:jc w:val="left"/>
-              <w:rPr>
-                <w:rFonts w:ascii="Lora" w:hAnsi="Lora"/>
-                <w:color w:val="000000" w:themeColor="text1"/>
+              <w:ind w:hanging="0" w:left="360"/>
+              <w:jc w:val="left"/>
+              <w:rPr>
+                <w:rFonts w:ascii="Lora" w:hAnsi="Lora"/>
+                <w:color w:themeColor="text1" w:val="000000"/>
                 <w:sz w:val="24"/>
                 <w:szCs w:val="24"/>
               </w:rPr>
             </w:pPr>
             <w:r>
               <w:rPr>
-                <w:rFonts w:eastAsia="Calibri" w:cs="" w:ascii="Lora" w:hAnsi="Lora"/>
-                <w:color w:val="000000" w:themeColor="text1"/>
-                <w:kern w:val="0"/>
+                <w:rFonts w:ascii="Lora" w:hAnsi="Lora"/>
+                <w:color w:themeColor="text1" w:val="000000"/>
                 <w:sz w:val="24"/>
                 <w:szCs w:val="24"/>
-                <w:lang w:val="en-IN" w:eastAsia="en-US" w:bidi="ar-SA"/>
               </w:rPr>
             </w:r>
           </w:p>
@@ -912,24 +857,23 @@
             <w:pPr>
               <w:pStyle w:val="Normal"/>
               <w:widowControl/>
+              <w:suppressAutoHyphens w:val="true"/>
               <w:spacing w:lineRule="auto" w:line="240" w:before="0" w:after="0"/>
-              <w:ind w:left="360" w:hanging="0"/>
-              <w:jc w:val="left"/>
-              <w:rPr>
-                <w:rFonts w:ascii="Lora" w:hAnsi="Lora"/>
-                <w:color w:val="000000" w:themeColor="text1"/>
+              <w:ind w:hanging="0" w:left="360"/>
+              <w:jc w:val="left"/>
+              <w:rPr>
+                <w:rFonts w:ascii="Lora" w:hAnsi="Lora"/>
+                <w:color w:themeColor="text1" w:val="000000"/>
                 <w:sz w:val="24"/>
                 <w:szCs w:val="24"/>
               </w:rPr>
             </w:pPr>
             <w:r>
               <w:rPr>
-                <w:rFonts w:eastAsia="Calibri" w:cs="" w:ascii="Lora" w:hAnsi="Lora"/>
-                <w:color w:val="000000" w:themeColor="text1"/>
-                <w:kern w:val="0"/>
+                <w:rFonts w:ascii="Lora" w:hAnsi="Lora"/>
+                <w:color w:themeColor="text1" w:val="000000"/>
                 <w:sz w:val="24"/>
                 <w:szCs w:val="24"/>
-                <w:lang w:val="en-IN" w:eastAsia="en-US" w:bidi="ar-SA"/>
               </w:rPr>
             </w:r>
           </w:p>
@@ -951,22 +895,19 @@
             <w:pPr>
               <w:pStyle w:val="Normal"/>
               <w:widowControl/>
+              <w:suppressAutoHyphens w:val="true"/>
               <w:spacing w:lineRule="auto" w:line="240" w:before="0" w:after="0"/>
-              <w:ind w:left="360" w:hanging="0"/>
-              <w:jc w:val="left"/>
-              <w:rPr>
-                <w:rFonts w:ascii="Lora" w:hAnsi="Lora"/>
-                <w:color w:val="000000" w:themeColor="text1"/>
-              </w:rPr>
-            </w:pPr>
-            <w:r>
-              <w:rPr>
-                <w:rFonts w:eastAsia="Calibri" w:cs="" w:ascii="Lora" w:hAnsi="Lora"/>
-                <w:color w:val="000000" w:themeColor="text1"/>
-                <w:kern w:val="0"/>
-                <w:sz w:val="22"/>
-                <w:szCs w:val="22"/>
-                <w:lang w:val="en-IN" w:eastAsia="en-US" w:bidi="ar-SA"/>
+              <w:ind w:hanging="0" w:left="360"/>
+              <w:jc w:val="left"/>
+              <w:rPr>
+                <w:rFonts w:ascii="Lora" w:hAnsi="Lora"/>
+                <w:color w:themeColor="text1" w:val="000000"/>
+              </w:rPr>
+            </w:pPr>
+            <w:r>
+              <w:rPr>
+                <w:rFonts w:ascii="Lora" w:hAnsi="Lora"/>
+                <w:color w:themeColor="text1" w:val="000000"/>
               </w:rPr>
             </w:r>
           </w:p>
@@ -986,17 +927,18 @@
             <w:pPr>
               <w:pStyle w:val="Normal"/>
               <w:widowControl/>
+              <w:suppressAutoHyphens w:val="true"/>
               <w:spacing w:lineRule="auto" w:line="240" w:before="0" w:after="0"/>
               <w:jc w:val="left"/>
               <w:rPr>
                 <w:rFonts w:ascii="Arimo" w:hAnsi="Arimo" w:cs="Arimo"/>
-                <w:color w:val="000000" w:themeColor="text1"/>
+                <w:color w:themeColor="text1" w:val="000000"/>
               </w:rPr>
             </w:pPr>
             <w:r>
               <w:rPr>
                 <w:rFonts w:eastAsia="Calibri" w:cs="Arimo" w:ascii="Arimo" w:hAnsi="Arimo"/>
-                <w:color w:val="000000" w:themeColor="text1"/>
+                <w:color w:themeColor="text1" w:val="000000"/>
                 <w:kern w:val="0"/>
                 <w:sz w:val="20"/>
                 <w:szCs w:val="20"/>
@@ -1025,24 +967,23 @@
             <w:pPr>
               <w:pStyle w:val="Normal"/>
               <w:widowControl/>
+              <w:suppressAutoHyphens w:val="true"/>
               <w:spacing w:lineRule="auto" w:line="240" w:before="0" w:after="0"/>
-              <w:ind w:left="360" w:hanging="0"/>
-              <w:jc w:val="left"/>
-              <w:rPr>
-                <w:rFonts w:ascii="Lora" w:hAnsi="Lora"/>
-                <w:color w:val="000000" w:themeColor="text1"/>
+              <w:ind w:hanging="0" w:left="360"/>
+              <w:jc w:val="left"/>
+              <w:rPr>
+                <w:rFonts w:ascii="Lora" w:hAnsi="Lora"/>
+                <w:color w:themeColor="text1" w:val="000000"/>
                 <w:sz w:val="44"/>
                 <w:szCs w:val="44"/>
               </w:rPr>
             </w:pPr>
             <w:r>
               <w:rPr>
-                <w:rFonts w:eastAsia="Calibri" w:cs="" w:ascii="Lora" w:hAnsi="Lora"/>
-                <w:color w:val="000000" w:themeColor="text1"/>
-                <w:kern w:val="0"/>
+                <w:rFonts w:ascii="Lora" w:hAnsi="Lora"/>
+                <w:color w:themeColor="text1" w:val="000000"/>
                 <w:sz w:val="44"/>
                 <w:szCs w:val="44"/>
-                <w:lang w:val="en-IN" w:eastAsia="en-US" w:bidi="ar-SA"/>
               </w:rPr>
             </w:r>
           </w:p>
@@ -1062,24 +1003,23 @@
             <w:pPr>
               <w:pStyle w:val="Normal"/>
               <w:widowControl/>
+              <w:suppressAutoHyphens w:val="true"/>
               <w:spacing w:lineRule="auto" w:line="240" w:before="0" w:after="0"/>
-              <w:ind w:left="360" w:hanging="0"/>
-              <w:jc w:val="left"/>
-              <w:rPr>
-                <w:rFonts w:ascii="Lora" w:hAnsi="Lora"/>
-                <w:color w:val="000000" w:themeColor="text1"/>
+              <w:ind w:hanging="0" w:left="360"/>
+              <w:jc w:val="left"/>
+              <w:rPr>
+                <w:rFonts w:ascii="Lora" w:hAnsi="Lora"/>
+                <w:color w:themeColor="text1" w:val="000000"/>
                 <w:sz w:val="44"/>
                 <w:szCs w:val="44"/>
               </w:rPr>
             </w:pPr>
             <w:r>
               <w:rPr>
-                <w:rFonts w:eastAsia="Calibri" w:cs="" w:ascii="Lora" w:hAnsi="Lora"/>
-                <w:color w:val="000000" w:themeColor="text1"/>
-                <w:kern w:val="0"/>
+                <w:rFonts w:ascii="Lora" w:hAnsi="Lora"/>
+                <w:color w:themeColor="text1" w:val="000000"/>
                 <w:sz w:val="44"/>
                 <w:szCs w:val="44"/>
-                <w:lang w:val="en-IN" w:eastAsia="en-US" w:bidi="ar-SA"/>
               </w:rPr>
             </w:r>
           </w:p>
@@ -1104,22 +1044,19 @@
             <w:pPr>
               <w:pStyle w:val="Normal"/>
               <w:widowControl/>
+              <w:suppressAutoHyphens w:val="true"/>
               <w:spacing w:lineRule="auto" w:line="240" w:before="0" w:after="0"/>
-              <w:ind w:left="360" w:hanging="0"/>
-              <w:jc w:val="left"/>
-              <w:rPr>
-                <w:rFonts w:ascii="Lora" w:hAnsi="Lora"/>
-                <w:color w:val="000000" w:themeColor="text1"/>
-              </w:rPr>
-            </w:pPr>
-            <w:r>
-              <w:rPr>
-                <w:rFonts w:eastAsia="Calibri" w:cs="" w:ascii="Lora" w:hAnsi="Lora"/>
-                <w:color w:val="000000" w:themeColor="text1"/>
-                <w:kern w:val="0"/>
-                <w:sz w:val="22"/>
-                <w:szCs w:val="22"/>
-                <w:lang w:val="en-IN" w:eastAsia="en-US" w:bidi="ar-SA"/>
+              <w:ind w:hanging="0" w:left="360"/>
+              <w:jc w:val="left"/>
+              <w:rPr>
+                <w:rFonts w:ascii="Lora" w:hAnsi="Lora"/>
+                <w:color w:themeColor="text1" w:val="000000"/>
+              </w:rPr>
+            </w:pPr>
+            <w:r>
+              <w:rPr>
+                <w:rFonts w:ascii="Lora" w:hAnsi="Lora"/>
+                <w:color w:themeColor="text1" w:val="000000"/>
               </w:rPr>
             </w:r>
           </w:p>
@@ -1140,11 +1077,12 @@
             <w:pPr>
               <w:pStyle w:val="Normal"/>
               <w:widowControl/>
+              <w:suppressAutoHyphens w:val="true"/>
               <w:spacing w:lineRule="auto" w:line="240" w:before="0" w:after="0"/>
               <w:jc w:val="left"/>
               <w:rPr>
                 <w:rFonts w:ascii="Lora" w:hAnsi="Lora"/>
-                <w:color w:val="000000" w:themeColor="text1"/>
+                <w:color w:themeColor="text1" w:val="000000"/>
               </w:rPr>
             </w:pPr>
             <w:r>
@@ -1178,23 +1116,22 @@
             <w:pPr>
               <w:pStyle w:val="Normal"/>
               <w:widowControl/>
+              <w:suppressAutoHyphens w:val="true"/>
               <w:spacing w:lineRule="auto" w:line="240" w:before="0" w:after="0"/>
               <w:jc w:val="left"/>
               <w:rPr>
                 <w:rFonts w:ascii="Lora" w:hAnsi="Lora"/>
-                <w:color w:val="000000" w:themeColor="text1"/>
+                <w:color w:themeColor="text1" w:val="000000"/>
                 <w:sz w:val="4"/>
                 <w:szCs w:val="4"/>
               </w:rPr>
             </w:pPr>
             <w:r>
               <w:rPr>
-                <w:rFonts w:eastAsia="Calibri" w:cs="" w:ascii="Lora" w:hAnsi="Lora"/>
-                <w:color w:val="000000" w:themeColor="text1"/>
-                <w:kern w:val="0"/>
+                <w:rFonts w:ascii="Lora" w:hAnsi="Lora"/>
+                <w:color w:themeColor="text1" w:val="000000"/>
                 <w:sz w:val="4"/>
                 <w:szCs w:val="4"/>
-                <w:lang w:val="en-IN" w:eastAsia="en-US" w:bidi="ar-SA"/>
               </w:rPr>
             </w:r>
           </w:p>
@@ -1219,22 +1156,19 @@
             <w:pPr>
               <w:pStyle w:val="Normal"/>
               <w:widowControl/>
+              <w:suppressAutoHyphens w:val="true"/>
               <w:spacing w:lineRule="auto" w:line="240" w:before="0" w:after="0"/>
-              <w:ind w:left="360" w:hanging="0"/>
-              <w:jc w:val="left"/>
-              <w:rPr>
-                <w:rFonts w:ascii="Lora" w:hAnsi="Lora"/>
-                <w:color w:val="000000" w:themeColor="text1"/>
-              </w:rPr>
-            </w:pPr>
-            <w:r>
-              <w:rPr>
-                <w:rFonts w:eastAsia="Calibri" w:cs="" w:ascii="Lora" w:hAnsi="Lora"/>
-                <w:color w:val="000000" w:themeColor="text1"/>
-                <w:kern w:val="0"/>
-                <w:sz w:val="22"/>
-                <w:szCs w:val="22"/>
-                <w:lang w:val="en-IN" w:eastAsia="en-US" w:bidi="ar-SA"/>
+              <w:ind w:hanging="0" w:left="360"/>
+              <w:jc w:val="left"/>
+              <w:rPr>
+                <w:rFonts w:ascii="Lora" w:hAnsi="Lora"/>
+                <w:color w:themeColor="text1" w:val="000000"/>
+              </w:rPr>
+            </w:pPr>
+            <w:r>
+              <w:rPr>
+                <w:rFonts w:ascii="Lora" w:hAnsi="Lora"/>
+                <w:color w:themeColor="text1" w:val="000000"/>
               </w:rPr>
             </w:r>
           </w:p>
@@ -1255,27 +1189,24 @@
             <w:pPr>
               <w:pStyle w:val="Normal"/>
               <w:widowControl/>
+              <w:suppressAutoHyphens w:val="true"/>
               <w:spacing w:lineRule="auto" w:line="240" w:before="0" w:after="0"/>
               <w:jc w:val="left"/>
               <w:rPr>
                 <w:rFonts w:ascii="Lora" w:hAnsi="Lora" w:cs="Arimo"/>
                 <w:b/>
                 <w:bCs/>
-                <w:color w:val="000000" w:themeColor="text1"/>
+                <w:color w:themeColor="text1" w:val="000000"/>
                 <w:spacing w:val="4"/>
               </w:rPr>
             </w:pPr>
             <w:r>
               <w:rPr>
-                <w:rFonts w:eastAsia="Calibri" w:cs="Arimo" w:ascii="Lora" w:hAnsi="Lora"/>
+                <w:rFonts w:cs="Arimo" w:ascii="Lora" w:hAnsi="Lora"/>
                 <w:b/>
                 <w:bCs/>
-                <w:color w:val="000000" w:themeColor="text1"/>
+                <w:color w:themeColor="text1" w:val="000000"/>
                 <w:spacing w:val="4"/>
-                <w:kern w:val="0"/>
-                <w:sz w:val="22"/>
-                <w:szCs w:val="22"/>
-                <w:lang w:val="en-IN" w:eastAsia="en-US" w:bidi="ar-SA"/>
               </w:rPr>
             </w:r>
           </w:p>
@@ -1295,23 +1226,22 @@
             <w:pPr>
               <w:pStyle w:val="Normal"/>
               <w:widowControl/>
+              <w:suppressAutoHyphens w:val="true"/>
               <w:spacing w:lineRule="auto" w:line="240" w:before="0" w:after="0"/>
               <w:jc w:val="left"/>
               <w:rPr>
                 <w:rFonts w:ascii="Lora" w:hAnsi="Lora"/>
-                <w:color w:val="000000" w:themeColor="text1"/>
+                <w:color w:themeColor="text1" w:val="000000"/>
                 <w:sz w:val="4"/>
                 <w:szCs w:val="4"/>
               </w:rPr>
             </w:pPr>
             <w:r>
               <w:rPr>
-                <w:rFonts w:eastAsia="Calibri" w:cs="" w:ascii="Lora" w:hAnsi="Lora"/>
-                <w:color w:val="000000" w:themeColor="text1"/>
-                <w:kern w:val="0"/>
+                <w:rFonts w:ascii="Lora" w:hAnsi="Lora"/>
+                <w:color w:themeColor="text1" w:val="000000"/>
                 <w:sz w:val="4"/>
                 <w:szCs w:val="4"/>
-                <w:lang w:val="en-IN" w:eastAsia="en-US" w:bidi="ar-SA"/>
               </w:rPr>
             </w:r>
           </w:p>
@@ -1333,24 +1263,23 @@
             <w:pPr>
               <w:pStyle w:val="Normal"/>
               <w:widowControl/>
+              <w:suppressAutoHyphens w:val="true"/>
               <w:spacing w:lineRule="auto" w:line="240" w:before="0" w:after="0"/>
-              <w:ind w:left="360" w:hanging="0"/>
-              <w:jc w:val="left"/>
-              <w:rPr>
-                <w:rFonts w:ascii="Lora" w:hAnsi="Lora"/>
-                <w:color w:val="000000" w:themeColor="text1"/>
+              <w:ind w:hanging="0" w:left="360"/>
+              <w:jc w:val="left"/>
+              <w:rPr>
+                <w:rFonts w:ascii="Lora" w:hAnsi="Lora"/>
+                <w:color w:themeColor="text1" w:val="000000"/>
                 <w:sz w:val="24"/>
                 <w:szCs w:val="24"/>
               </w:rPr>
             </w:pPr>
             <w:r>
               <w:rPr>
-                <w:rFonts w:eastAsia="Calibri" w:cs="" w:ascii="Lora" w:hAnsi="Lora"/>
-                <w:color w:val="000000" w:themeColor="text1"/>
-                <w:kern w:val="0"/>
+                <w:rFonts w:ascii="Lora" w:hAnsi="Lora"/>
+                <w:color w:themeColor="text1" w:val="000000"/>
                 <w:sz w:val="24"/>
                 <w:szCs w:val="24"/>
-                <w:lang w:val="en-IN" w:eastAsia="en-US" w:bidi="ar-SA"/>
               </w:rPr>
             </w:r>
           </w:p>
@@ -1370,24 +1299,23 @@
             <w:pPr>
               <w:pStyle w:val="Normal"/>
               <w:widowControl/>
+              <w:suppressAutoHyphens w:val="true"/>
               <w:spacing w:lineRule="auto" w:line="240" w:before="0" w:after="0"/>
-              <w:ind w:left="360" w:hanging="0"/>
-              <w:jc w:val="left"/>
-              <w:rPr>
-                <w:rFonts w:ascii="Lora" w:hAnsi="Lora"/>
-                <w:color w:val="000000" w:themeColor="text1"/>
+              <w:ind w:hanging="0" w:left="360"/>
+              <w:jc w:val="left"/>
+              <w:rPr>
+                <w:rFonts w:ascii="Lora" w:hAnsi="Lora"/>
+                <w:color w:themeColor="text1" w:val="000000"/>
                 <w:sz w:val="24"/>
                 <w:szCs w:val="24"/>
               </w:rPr>
             </w:pPr>
             <w:r>
               <w:rPr>
-                <w:rFonts w:eastAsia="Calibri" w:cs="" w:ascii="Lora" w:hAnsi="Lora"/>
-                <w:color w:val="000000" w:themeColor="text1"/>
-                <w:kern w:val="0"/>
+                <w:rFonts w:ascii="Lora" w:hAnsi="Lora"/>
+                <w:color w:themeColor="text1" w:val="000000"/>
                 <w:sz w:val="24"/>
                 <w:szCs w:val="24"/>
-                <w:lang w:val="en-IN" w:eastAsia="en-US" w:bidi="ar-SA"/>
               </w:rPr>
             </w:r>
           </w:p>
@@ -1411,20 +1339,19 @@
             <w:pPr>
               <w:pStyle w:val="NormalWeb"/>
               <w:widowControl/>
+              <w:suppressAutoHyphens w:val="true"/>
               <w:spacing w:beforeAutospacing="0" w:before="0" w:afterAutospacing="0" w:after="0"/>
-              <w:ind w:left="360" w:hanging="0"/>
-              <w:jc w:val="left"/>
-              <w:rPr>
-                <w:rFonts w:ascii="Lora" w:hAnsi="Lora"/>
-                <w:color w:val="000000" w:themeColor="text1"/>
-              </w:rPr>
-            </w:pPr>
-            <w:r>
-              <w:rPr>
-                <w:rFonts w:ascii="Lora" w:hAnsi="Lora"/>
-                <w:color w:val="000000" w:themeColor="text1"/>
-                <w:kern w:val="0"/>
-                <w:lang w:val="en-IN" w:bidi="ar-SA"/>
+              <w:ind w:hanging="0" w:left="360"/>
+              <w:jc w:val="left"/>
+              <w:rPr>
+                <w:rFonts w:ascii="Lora" w:hAnsi="Lora"/>
+                <w:color w:themeColor="text1" w:val="000000"/>
+              </w:rPr>
+            </w:pPr>
+            <w:r>
+              <w:rPr>
+                <w:rFonts w:ascii="Lora" w:hAnsi="Lora"/>
+                <w:color w:themeColor="text1" w:val="000000"/>
               </w:rPr>
             </w:r>
           </w:p>
@@ -1444,6 +1371,7 @@
             <w:pPr>
               <w:pStyle w:val="NormalWeb"/>
               <w:widowControl/>
+              <w:suppressAutoHyphens w:val="true"/>
               <w:spacing w:beforeAutospacing="0" w:before="0" w:afterAutospacing="0" w:after="0"/>
               <w:jc w:val="left"/>
               <w:rPr>
@@ -1488,13 +1416,14 @@
             <w:pPr>
               <w:pStyle w:val="Normal"/>
               <w:widowControl/>
+              <w:suppressAutoHyphens w:val="true"/>
               <w:spacing w:lineRule="auto" w:line="240" w:before="0" w:after="0"/>
-              <w:ind w:left="360" w:hanging="0"/>
+              <w:ind w:hanging="0" w:left="360"/>
               <w:jc w:val="left"/>
               <w:textAlignment w:val="baseline"/>
               <w:rPr>
                 <w:rFonts w:ascii="Lora" w:hAnsi="Lora" w:eastAsia="Times New Roman" w:cs="Times New Roman"/>
-                <w:color w:val="000000" w:themeColor="text1"/>
+                <w:color w:themeColor="text1" w:val="000000"/>
                 <w:sz w:val="10"/>
                 <w:szCs w:val="10"/>
                 <w:lang w:eastAsia="en-IN"/>
@@ -1503,50 +1432,49 @@
             <w:r>
               <w:rPr>
                 <w:rFonts w:eastAsia="Times New Roman" w:cs="Times New Roman" w:ascii="Lora" w:hAnsi="Lora"/>
-                <w:color w:val="000000" w:themeColor="text1"/>
-                <w:kern w:val="0"/>
-                <w:sz w:val="10"/>
-                <w:szCs w:val="10"/>
-                <w:lang w:val="en-IN" w:eastAsia="en-IN" w:bidi="ar-SA"/>
-              </w:rPr>
-            </w:r>
-          </w:p>
-        </w:tc>
-        <w:tc>
-          <w:tcPr>
-            <w:tcW w:w="11363" w:type="dxa"/>
-            <w:gridSpan w:val="11"/>
-            <w:tcBorders>
-              <w:top w:val="nil"/>
-              <w:left w:val="nil"/>
-              <w:bottom w:val="nil"/>
-              <w:right w:val="nil"/>
-            </w:tcBorders>
-          </w:tcPr>
-          <w:p>
-            <w:pPr>
-              <w:pStyle w:val="Normal"/>
-              <w:widowControl/>
-              <w:spacing w:lineRule="auto" w:line="240" w:before="0" w:after="0"/>
-              <w:ind w:left="360" w:hanging="0"/>
-              <w:jc w:val="left"/>
-              <w:textAlignment w:val="baseline"/>
-              <w:rPr>
-                <w:rFonts w:ascii="Lora" w:hAnsi="Lora" w:eastAsia="Times New Roman" w:cs="Times New Roman"/>
-                <w:color w:val="000000" w:themeColor="text1"/>
+                <w:color w:themeColor="text1" w:val="000000"/>
                 <w:sz w:val="10"/>
                 <w:szCs w:val="10"/>
                 <w:lang w:eastAsia="en-IN"/>
               </w:rPr>
-            </w:pPr>
-            <w:r>
-              <w:rPr>
-                <w:rFonts w:eastAsia="Times New Roman" w:cs="Times New Roman" w:ascii="Lora" w:hAnsi="Lora"/>
-                <w:color w:val="000000" w:themeColor="text1"/>
-                <w:kern w:val="0"/>
+            </w:r>
+          </w:p>
+        </w:tc>
+        <w:tc>
+          <w:tcPr>
+            <w:tcW w:w="11363" w:type="dxa"/>
+            <w:gridSpan w:val="11"/>
+            <w:tcBorders>
+              <w:top w:val="nil"/>
+              <w:left w:val="nil"/>
+              <w:bottom w:val="nil"/>
+              <w:right w:val="nil"/>
+            </w:tcBorders>
+          </w:tcPr>
+          <w:p>
+            <w:pPr>
+              <w:pStyle w:val="Normal"/>
+              <w:widowControl/>
+              <w:suppressAutoHyphens w:val="true"/>
+              <w:spacing w:lineRule="auto" w:line="240" w:before="0" w:after="0"/>
+              <w:ind w:hanging="0" w:left="360"/>
+              <w:jc w:val="left"/>
+              <w:textAlignment w:val="baseline"/>
+              <w:rPr>
+                <w:rFonts w:ascii="Lora" w:hAnsi="Lora" w:eastAsia="Times New Roman" w:cs="Times New Roman"/>
+                <w:color w:themeColor="text1" w:val="000000"/>
                 <w:sz w:val="10"/>
                 <w:szCs w:val="10"/>
-                <w:lang w:val="en-IN" w:eastAsia="en-IN" w:bidi="ar-SA"/>
+                <w:lang w:eastAsia="en-IN"/>
+              </w:rPr>
+            </w:pPr>
+            <w:r>
+              <w:rPr>
+                <w:rFonts w:eastAsia="Times New Roman" w:cs="Times New Roman" w:ascii="Lora" w:hAnsi="Lora"/>
+                <w:color w:themeColor="text1" w:val="000000"/>
+                <w:sz w:val="10"/>
+                <w:szCs w:val="10"/>
+                <w:lang w:eastAsia="en-IN"/>
               </w:rPr>
             </w:r>
           </w:p>
@@ -1571,20 +1499,19 @@
             <w:pPr>
               <w:pStyle w:val="NormalWeb"/>
               <w:widowControl/>
+              <w:suppressAutoHyphens w:val="true"/>
               <w:spacing w:beforeAutospacing="0" w:before="0" w:afterAutospacing="0" w:after="0"/>
-              <w:ind w:left="360" w:hanging="0"/>
-              <w:jc w:val="left"/>
-              <w:rPr>
-                <w:rFonts w:ascii="Lora" w:hAnsi="Lora"/>
-                <w:color w:val="000000" w:themeColor="text1"/>
-              </w:rPr>
-            </w:pPr>
-            <w:r>
-              <w:rPr>
-                <w:rFonts w:ascii="Lora" w:hAnsi="Lora"/>
-                <w:color w:val="000000" w:themeColor="text1"/>
-                <w:kern w:val="0"/>
-                <w:lang w:val="en-IN" w:bidi="ar-SA"/>
+              <w:ind w:hanging="0" w:left="360"/>
+              <w:jc w:val="left"/>
+              <w:rPr>
+                <w:rFonts w:ascii="Lora" w:hAnsi="Lora"/>
+                <w:color w:themeColor="text1" w:val="000000"/>
+              </w:rPr>
+            </w:pPr>
+            <w:r>
+              <w:rPr>
+                <w:rFonts w:ascii="Lora" w:hAnsi="Lora"/>
+                <w:color w:themeColor="text1" w:val="000000"/>
               </w:rPr>
             </w:r>
           </w:p>
@@ -1605,6 +1532,7 @@
             <w:pPr>
               <w:pStyle w:val="NormalWeb"/>
               <w:widowControl/>
+              <w:suppressAutoHyphens w:val="true"/>
               <w:spacing w:beforeAutospacing="0" w:before="0" w:afterAutospacing="0" w:after="0"/>
               <w:jc w:val="left"/>
               <w:rPr>
@@ -1644,6 +1572,7 @@
             <w:pPr>
               <w:pStyle w:val="NormalWeb"/>
               <w:widowControl/>
+              <w:suppressAutoHyphens w:val="true"/>
               <w:spacing w:beforeAutospacing="0" w:before="0" w:afterAutospacing="0" w:after="0"/>
               <w:jc w:val="left"/>
               <w:rPr>
@@ -1657,10 +1586,8 @@
               <w:rPr>
                 <w:rFonts w:ascii="Lora" w:hAnsi="Lora"/>
                 <w:color w:val="2F503E"/>
-                <w:kern w:val="0"/>
                 <w:sz w:val="4"/>
                 <w:szCs w:val="4"/>
-                <w:lang w:val="en-IN" w:bidi="ar-SA"/>
               </w:rPr>
             </w:r>
           </w:p>
@@ -1680,6 +1607,7 @@
             <w:pPr>
               <w:pStyle w:val="NormalWeb"/>
               <w:widowControl/>
+              <w:suppressAutoHyphens w:val="true"/>
               <w:spacing w:beforeAutospacing="0" w:before="0" w:afterAutospacing="0" w:after="0"/>
               <w:jc w:val="left"/>
               <w:rPr>
@@ -1693,10 +1621,8 @@
               <w:rPr>
                 <w:rFonts w:ascii="Lora" w:hAnsi="Lora"/>
                 <w:color w:val="2F503E"/>
-                <w:kern w:val="0"/>
                 <w:sz w:val="4"/>
                 <w:szCs w:val="4"/>
-                <w:lang w:val="en-IN" w:bidi="ar-SA"/>
               </w:rPr>
             </w:r>
           </w:p>
@@ -1717,6 +1643,7 @@
             <w:pPr>
               <w:pStyle w:val="NormalWeb"/>
               <w:widowControl/>
+              <w:suppressAutoHyphens w:val="true"/>
               <w:spacing w:beforeAutospacing="0" w:before="0" w:afterAutospacing="0" w:after="0"/>
               <w:jc w:val="left"/>
               <w:rPr>
@@ -1758,11 +1685,12 @@
             <w:pPr>
               <w:pStyle w:val="NormalWeb"/>
               <w:widowControl/>
+              <w:suppressAutoHyphens w:val="true"/>
               <w:spacing w:beforeAutospacing="0" w:before="0" w:afterAutospacing="0" w:after="0"/>
               <w:jc w:val="left"/>
               <w:rPr>
                 <w:rFonts w:ascii="Lora" w:hAnsi="Lora"/>
-                <w:color w:val="000000" w:themeColor="text1"/>
+                <w:color w:themeColor="text1" w:val="000000"/>
                 <w:sz w:val="4"/>
                 <w:szCs w:val="4"/>
               </w:rPr>
@@ -1770,11 +1698,9 @@
             <w:r>
               <w:rPr>
                 <w:rFonts w:ascii="Lora" w:hAnsi="Lora"/>
-                <w:color w:val="000000" w:themeColor="text1"/>
-                <w:kern w:val="0"/>
+                <w:color w:themeColor="text1" w:val="000000"/>
                 <w:sz w:val="4"/>
                 <w:szCs w:val="4"/>
-                <w:lang w:val="en-IN" w:bidi="ar-SA"/>
               </w:rPr>
             </w:r>
           </w:p>
@@ -1799,20 +1725,19 @@
             <w:pPr>
               <w:pStyle w:val="NormalWeb"/>
               <w:widowControl/>
+              <w:suppressAutoHyphens w:val="true"/>
               <w:spacing w:beforeAutospacing="0" w:before="0" w:afterAutospacing="0" w:after="0"/>
-              <w:ind w:left="360" w:hanging="0"/>
-              <w:jc w:val="left"/>
-              <w:rPr>
-                <w:rFonts w:ascii="Lora" w:hAnsi="Lora"/>
-                <w:color w:val="000000" w:themeColor="text1"/>
-              </w:rPr>
-            </w:pPr>
-            <w:r>
-              <w:rPr>
-                <w:rFonts w:ascii="Lora" w:hAnsi="Lora"/>
-                <w:color w:val="000000" w:themeColor="text1"/>
-                <w:kern w:val="0"/>
-                <w:lang w:val="en-IN" w:bidi="ar-SA"/>
+              <w:ind w:hanging="0" w:left="360"/>
+              <w:jc w:val="left"/>
+              <w:rPr>
+                <w:rFonts w:ascii="Lora" w:hAnsi="Lora"/>
+                <w:color w:themeColor="text1" w:val="000000"/>
+              </w:rPr>
+            </w:pPr>
+            <w:r>
+              <w:rPr>
+                <w:rFonts w:ascii="Lora" w:hAnsi="Lora"/>
+                <w:color w:themeColor="text1" w:val="000000"/>
               </w:rPr>
             </w:r>
           </w:p>
@@ -1833,13 +1758,14 @@
             <w:pPr>
               <w:pStyle w:val="NormalWeb"/>
               <w:widowControl/>
+              <w:suppressAutoHyphens w:val="true"/>
               <w:spacing w:beforeAutospacing="0" w:before="0" w:afterAutospacing="0" w:after="0"/>
               <w:jc w:val="left"/>
               <w:rPr>
                 <w:rFonts w:ascii="Lora" w:hAnsi="Lora"/>
                 <w:b/>
                 <w:bCs/>
-                <w:color w:val="000000" w:themeColor="text1"/>
+                <w:color w:themeColor="text1" w:val="000000"/>
                 <w:sz w:val="22"/>
                 <w:szCs w:val="22"/>
               </w:rPr>
@@ -1849,11 +1775,9 @@
                 <w:rFonts w:ascii="Lora" w:hAnsi="Lora"/>
                 <w:b/>
                 <w:bCs/>
-                <w:color w:val="000000" w:themeColor="text1"/>
-                <w:kern w:val="0"/>
+                <w:color w:themeColor="text1" w:val="000000"/>
                 <w:sz w:val="22"/>
                 <w:szCs w:val="22"/>
-                <w:lang w:val="en-IN" w:bidi="ar-SA"/>
               </w:rPr>
             </w:r>
           </w:p>
@@ -1873,11 +1797,12 @@
             <w:pPr>
               <w:pStyle w:val="NormalWeb"/>
               <w:widowControl/>
+              <w:suppressAutoHyphens w:val="true"/>
               <w:spacing w:beforeAutospacing="0" w:before="0" w:afterAutospacing="0" w:after="0"/>
               <w:jc w:val="left"/>
               <w:rPr>
                 <w:rFonts w:ascii="Lora" w:hAnsi="Lora"/>
-                <w:color w:val="000000" w:themeColor="text1"/>
+                <w:color w:themeColor="text1" w:val="000000"/>
                 <w:sz w:val="4"/>
                 <w:szCs w:val="4"/>
               </w:rPr>
@@ -1885,11 +1810,9 @@
             <w:r>
               <w:rPr>
                 <w:rFonts w:ascii="Lora" w:hAnsi="Lora"/>
-                <w:color w:val="000000" w:themeColor="text1"/>
-                <w:kern w:val="0"/>
+                <w:color w:themeColor="text1" w:val="000000"/>
                 <w:sz w:val="4"/>
                 <w:szCs w:val="4"/>
-                <w:lang w:val="en-IN" w:bidi="ar-SA"/>
               </w:rPr>
             </w:r>
           </w:p>
@@ -1909,11 +1832,12 @@
             <w:pPr>
               <w:pStyle w:val="NormalWeb"/>
               <w:widowControl/>
+              <w:suppressAutoHyphens w:val="true"/>
               <w:spacing w:beforeAutospacing="0" w:before="0" w:afterAutospacing="0" w:after="0"/>
               <w:jc w:val="left"/>
               <w:rPr>
                 <w:rFonts w:ascii="Lora" w:hAnsi="Lora"/>
-                <w:color w:val="000000" w:themeColor="text1"/>
+                <w:color w:themeColor="text1" w:val="000000"/>
                 <w:sz w:val="4"/>
                 <w:szCs w:val="4"/>
               </w:rPr>
@@ -1921,11 +1845,9 @@
             <w:r>
               <w:rPr>
                 <w:rFonts w:ascii="Lora" w:hAnsi="Lora"/>
-                <w:color w:val="000000" w:themeColor="text1"/>
-                <w:kern w:val="0"/>
+                <w:color w:themeColor="text1" w:val="000000"/>
                 <w:sz w:val="4"/>
                 <w:szCs w:val="4"/>
-                <w:lang w:val="en-IN" w:bidi="ar-SA"/>
               </w:rPr>
             </w:r>
           </w:p>
@@ -1946,11 +1868,12 @@
             <w:pPr>
               <w:pStyle w:val="NormalWeb"/>
               <w:widowControl/>
+              <w:suppressAutoHyphens w:val="true"/>
               <w:spacing w:beforeAutospacing="0" w:before="0" w:afterAutospacing="0" w:after="0"/>
               <w:jc w:val="left"/>
               <w:rPr>
                 <w:rFonts w:ascii="Lora" w:hAnsi="Lora"/>
-                <w:color w:val="000000" w:themeColor="text1"/>
+                <w:color w:themeColor="text1" w:val="000000"/>
                 <w:sz w:val="4"/>
                 <w:szCs w:val="4"/>
               </w:rPr>
@@ -1958,11 +1881,9 @@
             <w:r>
               <w:rPr>
                 <w:rFonts w:ascii="Lora" w:hAnsi="Lora"/>
-                <w:color w:val="000000" w:themeColor="text1"/>
-                <w:kern w:val="0"/>
+                <w:color w:themeColor="text1" w:val="000000"/>
                 <w:sz w:val="4"/>
                 <w:szCs w:val="4"/>
-                <w:lang w:val="en-IN" w:bidi="ar-SA"/>
               </w:rPr>
             </w:r>
           </w:p>
@@ -1982,11 +1903,12 @@
             <w:pPr>
               <w:pStyle w:val="NormalWeb"/>
               <w:widowControl/>
+              <w:suppressAutoHyphens w:val="true"/>
               <w:spacing w:beforeAutospacing="0" w:before="0" w:afterAutospacing="0" w:after="0"/>
               <w:jc w:val="left"/>
               <w:rPr>
                 <w:rFonts w:ascii="Lora" w:hAnsi="Lora"/>
-                <w:color w:val="000000" w:themeColor="text1"/>
+                <w:color w:themeColor="text1" w:val="000000"/>
                 <w:sz w:val="4"/>
                 <w:szCs w:val="4"/>
               </w:rPr>
@@ -1994,11 +1916,9 @@
             <w:r>
               <w:rPr>
                 <w:rFonts w:ascii="Lora" w:hAnsi="Lora"/>
-                <w:color w:val="000000" w:themeColor="text1"/>
-                <w:kern w:val="0"/>
+                <w:color w:themeColor="text1" w:val="000000"/>
                 <w:sz w:val="4"/>
                 <w:szCs w:val="4"/>
-                <w:lang w:val="en-IN" w:bidi="ar-SA"/>
               </w:rPr>
             </w:r>
           </w:p>
@@ -2020,21 +1940,20 @@
             <w:pPr>
               <w:pStyle w:val="NormalWeb"/>
               <w:widowControl/>
+              <w:suppressAutoHyphens w:val="true"/>
               <w:spacing w:beforeAutospacing="0" w:before="0" w:afterAutospacing="0" w:after="0"/>
-              <w:ind w:left="360" w:hanging="0"/>
+              <w:ind w:hanging="0" w:left="360"/>
               <w:jc w:val="left"/>
               <w:textAlignment w:val="baseline"/>
               <w:rPr>
                 <w:rFonts w:ascii="Lora" w:hAnsi="Lora"/>
-                <w:color w:val="000000" w:themeColor="text1"/>
-              </w:rPr>
-            </w:pPr>
-            <w:r>
-              <w:rPr>
-                <w:rFonts w:ascii="Lora" w:hAnsi="Lora"/>
-                <w:color w:val="000000" w:themeColor="text1"/>
-                <w:kern w:val="0"/>
-                <w:lang w:val="en-IN" w:bidi="ar-SA"/>
+                <w:color w:themeColor="text1" w:val="000000"/>
+              </w:rPr>
+            </w:pPr>
+            <w:r>
+              <w:rPr>
+                <w:rFonts w:ascii="Lora" w:hAnsi="Lora"/>
+                <w:color w:themeColor="text1" w:val="000000"/>
               </w:rPr>
             </w:r>
           </w:p>
@@ -2054,21 +1973,20 @@
             <w:pPr>
               <w:pStyle w:val="NormalWeb"/>
               <w:widowControl/>
+              <w:suppressAutoHyphens w:val="true"/>
               <w:spacing w:beforeAutospacing="0" w:before="0" w:afterAutospacing="0" w:after="0"/>
-              <w:ind w:left="360" w:hanging="0"/>
+              <w:ind w:hanging="0" w:left="360"/>
               <w:jc w:val="left"/>
               <w:textAlignment w:val="baseline"/>
               <w:rPr>
                 <w:rFonts w:ascii="Lora" w:hAnsi="Lora"/>
-                <w:color w:val="000000" w:themeColor="text1"/>
-              </w:rPr>
-            </w:pPr>
-            <w:r>
-              <w:rPr>
-                <w:rFonts w:ascii="Lora" w:hAnsi="Lora"/>
-                <w:color w:val="000000" w:themeColor="text1"/>
-                <w:kern w:val="0"/>
-                <w:lang w:val="en-IN" w:bidi="ar-SA"/>
+                <w:color w:themeColor="text1" w:val="000000"/>
+              </w:rPr>
+            </w:pPr>
+            <w:r>
+              <w:rPr>
+                <w:rFonts w:ascii="Lora" w:hAnsi="Lora"/>
+                <w:color w:themeColor="text1" w:val="000000"/>
               </w:rPr>
             </w:r>
           </w:p>
@@ -2087,21 +2005,20 @@
             <w:pPr>
               <w:pStyle w:val="NormalWeb"/>
               <w:widowControl/>
+              <w:suppressAutoHyphens w:val="true"/>
               <w:spacing w:beforeAutospacing="0" w:before="0" w:afterAutospacing="0" w:after="0"/>
-              <w:ind w:left="360" w:hanging="0"/>
+              <w:ind w:hanging="0" w:left="360"/>
               <w:jc w:val="left"/>
               <w:textAlignment w:val="baseline"/>
               <w:rPr>
                 <w:rFonts w:ascii="Lora" w:hAnsi="Lora"/>
-                <w:color w:val="000000" w:themeColor="text1"/>
-              </w:rPr>
-            </w:pPr>
-            <w:r>
-              <w:rPr>
-                <w:rFonts w:ascii="Lora" w:hAnsi="Lora"/>
-                <w:color w:val="000000" w:themeColor="text1"/>
-                <w:kern w:val="0"/>
-                <w:lang w:val="en-IN" w:bidi="ar-SA"/>
+                <w:color w:themeColor="text1" w:val="000000"/>
+              </w:rPr>
+            </w:pPr>
+            <w:r>
+              <w:rPr>
+                <w:rFonts w:ascii="Lora" w:hAnsi="Lora"/>
+                <w:color w:themeColor="text1" w:val="000000"/>
               </w:rPr>
             </w:r>
           </w:p>
@@ -2121,21 +2038,20 @@
             <w:pPr>
               <w:pStyle w:val="NormalWeb"/>
               <w:widowControl/>
+              <w:suppressAutoHyphens w:val="true"/>
               <w:spacing w:beforeAutospacing="0" w:before="0" w:afterAutospacing="0" w:after="0"/>
-              <w:ind w:left="360" w:hanging="0"/>
+              <w:ind w:hanging="0" w:left="360"/>
               <w:jc w:val="left"/>
               <w:textAlignment w:val="baseline"/>
               <w:rPr>
                 <w:rFonts w:ascii="Lora" w:hAnsi="Lora"/>
-                <w:color w:val="000000" w:themeColor="text1"/>
-              </w:rPr>
-            </w:pPr>
-            <w:r>
-              <w:rPr>
-                <w:rFonts w:ascii="Lora" w:hAnsi="Lora"/>
-                <w:color w:val="000000" w:themeColor="text1"/>
-                <w:kern w:val="0"/>
-                <w:lang w:val="en-IN" w:bidi="ar-SA"/>
+                <w:color w:themeColor="text1" w:val="000000"/>
+              </w:rPr>
+            </w:pPr>
+            <w:r>
+              <w:rPr>
+                <w:rFonts w:ascii="Lora" w:hAnsi="Lora"/>
+                <w:color w:themeColor="text1" w:val="000000"/>
               </w:rPr>
             </w:r>
           </w:p>
@@ -2159,20 +2075,19 @@
             <w:pPr>
               <w:pStyle w:val="NormalWeb"/>
               <w:widowControl/>
+              <w:suppressAutoHyphens w:val="true"/>
               <w:spacing w:beforeAutospacing="0" w:before="0" w:afterAutospacing="0" w:after="0"/>
-              <w:ind w:left="360" w:hanging="0"/>
-              <w:jc w:val="left"/>
-              <w:rPr>
-                <w:rFonts w:ascii="Lora" w:hAnsi="Lora"/>
-                <w:color w:val="000000" w:themeColor="text1"/>
-              </w:rPr>
-            </w:pPr>
-            <w:r>
-              <w:rPr>
-                <w:rFonts w:ascii="Lora" w:hAnsi="Lora"/>
-                <w:color w:val="000000" w:themeColor="text1"/>
-                <w:kern w:val="0"/>
-                <w:lang w:val="en-IN" w:bidi="ar-SA"/>
+              <w:ind w:hanging="0" w:left="360"/>
+              <w:jc w:val="left"/>
+              <w:rPr>
+                <w:rFonts w:ascii="Lora" w:hAnsi="Lora"/>
+                <w:color w:themeColor="text1" w:val="000000"/>
+              </w:rPr>
+            </w:pPr>
+            <w:r>
+              <w:rPr>
+                <w:rFonts w:ascii="Lora" w:hAnsi="Lora"/>
+                <w:color w:themeColor="text1" w:val="000000"/>
               </w:rPr>
             </w:r>
           </w:p>
@@ -2192,11 +2107,12 @@
             <w:pPr>
               <w:pStyle w:val="NormalWeb"/>
               <w:widowControl/>
+              <w:suppressAutoHyphens w:val="true"/>
               <w:spacing w:lineRule="auto" w:line="276" w:beforeAutospacing="0" w:before="0" w:afterAutospacing="0" w:after="0"/>
               <w:jc w:val="left"/>
               <w:rPr>
                 <w:rFonts w:ascii="Lora" w:hAnsi="Lora"/>
-                <w:color w:val="000000" w:themeColor="text1"/>
+                <w:color w:themeColor="text1" w:val="000000"/>
                 <w:sz w:val="20"/>
                 <w:szCs w:val="20"/>
               </w:rPr>
@@ -2206,114 +2122,201 @@
                 <w:rFonts w:ascii="Lora" w:hAnsi="Lora"/>
                 <w:b/>
                 <w:bCs/>
-                <w:color w:val="000000" w:themeColor="text1"/>
+                <w:color w:themeColor="text1" w:val="000000"/>
                 <w:kern w:val="0"/>
                 <w:sz w:val="20"/>
                 <w:szCs w:val="20"/>
                 <w:lang w:val="en-IN" w:bidi="ar-SA"/>
               </w:rPr>
-              <w:t>NCR-CET College</w:t>
-            </w:r>
-            <w:r>
-              <w:rPr>
-                <w:rFonts w:ascii="Lora" w:hAnsi="Lora"/>
-                <w:b/>
-                <w:bCs/>
-                <w:color w:val="000000" w:themeColor="text1"/>
+              <w:t>The Educators – RAFAH-E-AAM, KARACHI</w:t>
+            </w:r>
+          </w:p>
+          <w:p>
+            <w:pPr>
+              <w:pStyle w:val="NormalWeb"/>
+              <w:widowControl/>
+              <w:suppressAutoHyphens w:val="true"/>
+              <w:spacing w:lineRule="auto" w:line="276" w:beforeAutospacing="0" w:before="0" w:afterAutospacing="0" w:after="0"/>
+              <w:jc w:val="left"/>
+              <w:rPr>
+                <w:b w:val="false"/>
+                <w:bCs w:val="false"/>
+              </w:rPr>
+            </w:pPr>
+            <w:r>
+              <w:rPr>
+                <w:rFonts w:cs="Arimo" w:ascii="Arimo" w:hAnsi="Arimo"/>
+                <w:b w:val="false"/>
+                <w:bCs w:val="false"/>
+                <w:color w:themeColor="text1" w:val="000000"/>
                 <w:kern w:val="0"/>
                 <w:sz w:val="20"/>
                 <w:szCs w:val="20"/>
                 <w:lang w:val="en-IN" w:bidi="ar-SA"/>
               </w:rPr>
-              <w:t xml:space="preserve"> – </w:t>
-            </w:r>
-            <w:r>
-              <w:rPr>
-                <w:rFonts w:ascii="Lora" w:hAnsi="Lora"/>
-                <w:b/>
-                <w:bCs/>
-                <w:color w:val="000000" w:themeColor="text1"/>
+              <w:t>Matriculation</w:t>
+            </w:r>
+            <w:r>
+              <w:rPr>
+                <w:rFonts w:cs="Arimo" w:ascii="Arimo" w:hAnsi="Arimo"/>
+                <w:b w:val="false"/>
+                <w:bCs w:val="false"/>
+                <w:color w:themeColor="text1" w:val="000000"/>
                 <w:kern w:val="0"/>
                 <w:sz w:val="20"/>
                 <w:szCs w:val="20"/>
                 <w:lang w:val="en-IN" w:bidi="ar-SA"/>
               </w:rPr>
-              <w:t>PECHS</w:t>
-            </w:r>
-            <w:r>
-              <w:rPr>
-                <w:rFonts w:ascii="Lora" w:hAnsi="Lora"/>
-                <w:b/>
-                <w:bCs/>
-                <w:color w:val="000000" w:themeColor="text1"/>
+              <w:t xml:space="preserve"> (</w:t>
+            </w:r>
+            <w:r>
+              <w:rPr>
+                <w:rFonts w:cs="Arimo" w:ascii="Arimo" w:hAnsi="Arimo"/>
+                <w:b w:val="false"/>
+                <w:bCs w:val="false"/>
+                <w:color w:themeColor="text1" w:val="000000"/>
                 <w:kern w:val="0"/>
                 <w:sz w:val="20"/>
                 <w:szCs w:val="20"/>
                 <w:lang w:val="en-IN" w:bidi="ar-SA"/>
               </w:rPr>
-              <w:t xml:space="preserve">, </w:t>
-            </w:r>
-            <w:r>
-              <w:rPr>
-                <w:rFonts w:ascii="Lora" w:hAnsi="Lora"/>
-                <w:b/>
-                <w:bCs/>
-                <w:color w:val="000000" w:themeColor="text1"/>
+              <w:t>2020</w:t>
+            </w:r>
+            <w:r>
+              <w:rPr>
+                <w:rFonts w:cs="Arimo" w:ascii="Arimo" w:hAnsi="Arimo"/>
+                <w:b w:val="false"/>
+                <w:bCs w:val="false"/>
+                <w:color w:themeColor="text1" w:val="000000"/>
                 <w:kern w:val="0"/>
                 <w:sz w:val="20"/>
                 <w:szCs w:val="20"/>
                 <w:lang w:val="en-IN" w:bidi="ar-SA"/>
               </w:rPr>
-              <w:t>KARACHI</w:t>
-            </w:r>
-          </w:p>
-          <w:p>
-            <w:pPr>
-              <w:pStyle w:val="NormalWeb"/>
-              <w:widowControl/>
-              <w:spacing w:lineRule="auto" w:line="276" w:beforeAutospacing="0" w:before="0" w:afterAutospacing="0" w:after="0"/>
-              <w:jc w:val="left"/>
-              <w:rPr>
-                <w:rFonts w:ascii="Lora" w:hAnsi="Lora"/>
-                <w:color w:val="000000" w:themeColor="text1"/>
-                <w:sz w:val="20"/>
-                <w:szCs w:val="20"/>
-              </w:rPr>
-            </w:pPr>
-            <w:r>
-              <w:rPr>
-                <w:rFonts w:ascii="Lora" w:hAnsi="Lora"/>
-                <w:i/>
-                <w:iCs/>
-                <w:color w:val="000000" w:themeColor="text1"/>
+              <w:t xml:space="preserve"> - 202</w:t>
+            </w:r>
+            <w:r>
+              <w:rPr>
+                <w:rFonts w:cs="Arimo" w:ascii="Arimo" w:hAnsi="Arimo"/>
+                <w:b w:val="false"/>
+                <w:bCs w:val="false"/>
+                <w:color w:themeColor="text1" w:val="000000"/>
                 <w:kern w:val="0"/>
                 <w:sz w:val="20"/>
                 <w:szCs w:val="20"/>
                 <w:lang w:val="en-IN" w:bidi="ar-SA"/>
               </w:rPr>
-              <w:t>(Continuing)</w:t>
-            </w:r>
-          </w:p>
-          <w:p>
-            <w:pPr>
-              <w:pStyle w:val="NormalWeb"/>
-              <w:widowControl/>
-              <w:spacing w:lineRule="auto" w:line="276" w:beforeAutospacing="0" w:before="0" w:afterAutospacing="0" w:after="0"/>
-              <w:jc w:val="left"/>
-              <w:rPr>
-                <w:rFonts w:ascii="Arimo" w:hAnsi="Arimo" w:cs="Arimo"/>
-                <w:color w:val="000000" w:themeColor="text1"/>
-              </w:rPr>
-            </w:pPr>
+              <w:t>2</w:t>
+            </w:r>
             <w:r>
               <w:rPr>
                 <w:rFonts w:cs="Arimo" w:ascii="Arimo" w:hAnsi="Arimo"/>
-                <w:color w:val="000000" w:themeColor="text1"/>
+                <w:b w:val="false"/>
+                <w:bCs w:val="false"/>
+                <w:color w:themeColor="text1" w:val="000000"/>
                 <w:kern w:val="0"/>
                 <w:sz w:val="20"/>
                 <w:szCs w:val="20"/>
                 <w:lang w:val="en-IN" w:bidi="ar-SA"/>
               </w:rPr>
+              <w:t>)</w:t>
+            </w:r>
+          </w:p>
+          <w:p>
+            <w:pPr>
+              <w:pStyle w:val="NormalWeb"/>
+              <w:widowControl/>
+              <w:suppressAutoHyphens w:val="true"/>
+              <w:spacing w:lineRule="auto" w:line="276" w:beforeAutospacing="0" w:before="0" w:afterAutospacing="0" w:after="0"/>
+              <w:jc w:val="left"/>
+              <w:rPr>
+                <w:rFonts w:ascii="Lora" w:hAnsi="Lora"/>
+                <w:color w:themeColor="text1" w:val="000000"/>
+                <w:sz w:val="20"/>
+                <w:szCs w:val="20"/>
+              </w:rPr>
+            </w:pPr>
+            <w:r>
+              <w:rPr/>
+            </w:r>
+          </w:p>
+          <w:p>
+            <w:pPr>
+              <w:pStyle w:val="NormalWeb"/>
+              <w:widowControl/>
+              <w:suppressAutoHyphens w:val="true"/>
+              <w:spacing w:lineRule="auto" w:line="276" w:beforeAutospacing="0" w:before="0" w:afterAutospacing="0" w:after="0"/>
+              <w:jc w:val="left"/>
+              <w:rPr>
+                <w:rFonts w:ascii="Lora" w:hAnsi="Lora"/>
+                <w:color w:themeColor="text1" w:val="000000"/>
+                <w:sz w:val="20"/>
+                <w:szCs w:val="20"/>
+              </w:rPr>
+            </w:pPr>
+            <w:r>
+              <w:rPr>
+                <w:rFonts w:ascii="Lora" w:hAnsi="Lora"/>
+                <w:b/>
+                <w:bCs/>
+                <w:color w:themeColor="text1" w:val="000000"/>
+                <w:kern w:val="0"/>
+                <w:sz w:val="20"/>
+                <w:szCs w:val="20"/>
+                <w:lang w:val="en-IN" w:bidi="ar-SA"/>
+              </w:rPr>
+              <w:t>NCR-CET – PECHS, KARACHI</w:t>
+            </w:r>
+          </w:p>
+          <w:p>
+            <w:pPr>
+              <w:pStyle w:val="NormalWeb"/>
+              <w:widowControl/>
+              <w:suppressAutoHyphens w:val="true"/>
+              <w:spacing w:lineRule="auto" w:line="276" w:beforeAutospacing="0" w:before="0" w:afterAutospacing="0" w:after="0"/>
+              <w:jc w:val="left"/>
+              <w:rPr>
+                <w:rFonts w:ascii="Lora" w:hAnsi="Lora"/>
+                <w:color w:themeColor="text1" w:val="000000"/>
+                <w:sz w:val="20"/>
+                <w:szCs w:val="20"/>
+              </w:rPr>
+            </w:pPr>
+            <w:r>
+              <w:rPr>
+                <w:rFonts w:ascii="Lora" w:hAnsi="Lora"/>
+                <w:i/>
+                <w:iCs/>
+                <w:color w:themeColor="text1" w:val="000000"/>
+                <w:kern w:val="0"/>
+                <w:sz w:val="20"/>
+                <w:szCs w:val="20"/>
+                <w:lang w:val="en-IN" w:bidi="ar-SA"/>
+              </w:rPr>
+              <w:t>(Continuing)</w:t>
+            </w:r>
+          </w:p>
+          <w:p>
+            <w:pPr>
+              <w:pStyle w:val="NormalWeb"/>
+              <w:widowControl/>
+              <w:suppressAutoHyphens w:val="true"/>
+              <w:spacing w:lineRule="auto" w:line="276" w:beforeAutospacing="0" w:before="0" w:afterAutospacing="0" w:after="0"/>
+              <w:jc w:val="left"/>
+              <w:rPr>
+                <w:rFonts w:ascii="Arimo" w:hAnsi="Arimo" w:cs="Arimo"/>
+                <w:color w:themeColor="text1" w:val="000000"/>
+              </w:rPr>
+            </w:pPr>
+            <w:r>
+              <w:rPr>
+                <w:rFonts w:cs="Arimo" w:ascii="Arimo" w:hAnsi="Arimo"/>
+                <w:color w:themeColor="text1" w:val="000000"/>
+                <w:kern w:val="0"/>
+                <w:sz w:val="20"/>
+                <w:szCs w:val="20"/>
+                <w:lang w:val="en-IN" w:bidi="ar-SA"/>
+              </w:rPr>
               <w:t>Intermediate (2022 - 2024)</w:t>
             </w:r>
           </w:p>
@@ -2321,12 +2324,13 @@
             <w:pPr>
               <w:pStyle w:val="Normal"/>
               <w:widowControl/>
+              <w:suppressAutoHyphens w:val="true"/>
               <w:spacing w:lineRule="auto" w:line="276" w:before="0" w:after="80"/>
               <w:jc w:val="left"/>
               <w:textAlignment w:val="baseline"/>
               <w:rPr>
                 <w:rFonts w:ascii="Lora" w:hAnsi="Lora" w:eastAsia="Times New Roman" w:cs="Times New Roman"/>
-                <w:color w:val="000000" w:themeColor="text1"/>
+                <w:color w:themeColor="text1" w:val="000000"/>
                 <w:sz w:val="20"/>
                 <w:szCs w:val="20"/>
                 <w:lang w:eastAsia="en-IN"/>
@@ -2335,60 +2339,34 @@
             <w:r>
               <w:rPr>
                 <w:rFonts w:eastAsia="Times New Roman" w:cs="Times New Roman" w:ascii="Lora" w:hAnsi="Lora"/>
-                <w:color w:val="000000" w:themeColor="text1"/>
-                <w:kern w:val="0"/>
-                <w:sz w:val="20"/>
-                <w:szCs w:val="20"/>
-                <w:lang w:val="en-IN" w:eastAsia="en-IN" w:bidi="ar-SA"/>
-              </w:rPr>
-            </w:r>
-          </w:p>
-        </w:tc>
-        <w:tc>
-          <w:tcPr>
-            <w:tcW w:w="284" w:type="dxa"/>
-            <w:tcBorders>
-              <w:top w:val="nil"/>
-              <w:left w:val="nil"/>
-              <w:bottom w:val="nil"/>
-              <w:right w:val="nil"/>
-            </w:tcBorders>
-          </w:tcPr>
-          <w:p>
-            <w:pPr>
-              <w:pStyle w:val="Normal"/>
-              <w:widowControl/>
-              <w:spacing w:lineRule="auto" w:line="240" w:before="0" w:after="0"/>
-              <w:jc w:val="left"/>
-              <w:rPr>
-                <w:rFonts w:ascii="Lora" w:hAnsi="Lora" w:eastAsia="Times New Roman" w:cs="Times New Roman"/>
-                <w:color w:val="000000" w:themeColor="text1"/>
+                <w:color w:themeColor="text1" w:val="000000"/>
                 <w:sz w:val="20"/>
                 <w:szCs w:val="20"/>
                 <w:lang w:eastAsia="en-IN"/>
               </w:rPr>
-            </w:pPr>
-            <w:r>
-              <w:rPr>
-                <w:rFonts w:eastAsia="Times New Roman" w:cs="Times New Roman" w:ascii="Lora" w:hAnsi="Lora"/>
-                <w:color w:val="000000" w:themeColor="text1"/>
-                <w:kern w:val="0"/>
-                <w:sz w:val="20"/>
-                <w:szCs w:val="20"/>
-                <w:lang w:val="en-IN" w:eastAsia="en-IN" w:bidi="ar-SA"/>
-              </w:rPr>
-            </w:r>
-          </w:p>
+            </w:r>
+          </w:p>
+        </w:tc>
+        <w:tc>
+          <w:tcPr>
+            <w:tcW w:w="284" w:type="dxa"/>
+            <w:tcBorders>
+              <w:top w:val="nil"/>
+              <w:left w:val="nil"/>
+              <w:bottom w:val="nil"/>
+              <w:right w:val="nil"/>
+            </w:tcBorders>
+          </w:tcPr>
           <w:p>
             <w:pPr>
               <w:pStyle w:val="Normal"/>
               <w:widowControl/>
-              <w:spacing w:lineRule="auto" w:line="240" w:before="0" w:after="80"/>
-              <w:jc w:val="left"/>
-              <w:textAlignment w:val="baseline"/>
+              <w:suppressAutoHyphens w:val="true"/>
+              <w:spacing w:lineRule="auto" w:line="240" w:before="0" w:after="0"/>
+              <w:jc w:val="left"/>
               <w:rPr>
                 <w:rFonts w:ascii="Lora" w:hAnsi="Lora" w:eastAsia="Times New Roman" w:cs="Times New Roman"/>
-                <w:color w:val="000000" w:themeColor="text1"/>
+                <w:color w:themeColor="text1" w:val="000000"/>
                 <w:sz w:val="20"/>
                 <w:szCs w:val="20"/>
                 <w:lang w:eastAsia="en-IN"/>
@@ -2397,11 +2375,36 @@
             <w:r>
               <w:rPr>
                 <w:rFonts w:eastAsia="Times New Roman" w:cs="Times New Roman" w:ascii="Lora" w:hAnsi="Lora"/>
-                <w:color w:val="000000" w:themeColor="text1"/>
-                <w:kern w:val="0"/>
+                <w:color w:themeColor="text1" w:val="000000"/>
                 <w:sz w:val="20"/>
                 <w:szCs w:val="20"/>
-                <w:lang w:val="en-IN" w:eastAsia="en-IN" w:bidi="ar-SA"/>
+                <w:lang w:eastAsia="en-IN"/>
+              </w:rPr>
+            </w:r>
+          </w:p>
+          <w:p>
+            <w:pPr>
+              <w:pStyle w:val="Normal"/>
+              <w:widowControl/>
+              <w:suppressAutoHyphens w:val="true"/>
+              <w:spacing w:lineRule="auto" w:line="240" w:before="0" w:after="80"/>
+              <w:jc w:val="left"/>
+              <w:textAlignment w:val="baseline"/>
+              <w:rPr>
+                <w:rFonts w:ascii="Lora" w:hAnsi="Lora" w:eastAsia="Times New Roman" w:cs="Times New Roman"/>
+                <w:color w:themeColor="text1" w:val="000000"/>
+                <w:sz w:val="20"/>
+                <w:szCs w:val="20"/>
+                <w:lang w:eastAsia="en-IN"/>
+              </w:rPr>
+            </w:pPr>
+            <w:r>
+              <w:rPr>
+                <w:rFonts w:eastAsia="Times New Roman" w:cs="Times New Roman" w:ascii="Lora" w:hAnsi="Lora"/>
+                <w:color w:themeColor="text1" w:val="000000"/>
+                <w:sz w:val="20"/>
+                <w:szCs w:val="20"/>
+                <w:lang w:eastAsia="en-IN"/>
               </w:rPr>
             </w:r>
           </w:p>
@@ -2425,40 +2428,28 @@
                 <w:ilvl w:val="0"/>
                 <w:numId w:val="1"/>
               </w:numPr>
+              <w:suppressAutoHyphens w:val="true"/>
               <w:spacing w:lineRule="auto" w:line="240" w:before="0" w:after="80"/>
-              <w:ind w:left="714" w:hanging="357"/>
+              <w:ind w:hanging="357" w:left="714"/>
               <w:contextualSpacing w:val="false"/>
               <w:jc w:val="left"/>
               <w:textAlignment w:val="baseline"/>
               <w:rPr>
-                <w:rFonts w:ascii="Arimo" w:hAnsi="Arimo" w:eastAsia="Times New Roman" w:cs="Arimo"/>
-                <w:color w:val="000000" w:themeColor="text1"/>
-                <w:sz w:val="20"/>
-                <w:szCs w:val="20"/>
-                <w:lang w:eastAsia="en-IN"/>
-              </w:rPr>
-            </w:pPr>
-            <w:r>
-              <w:rPr>
-                <w:rFonts w:eastAsia="Times New Roman" w:cs="Arimo" w:ascii="Arimo" w:hAnsi="Arimo"/>
-                <w:color w:val="000000" w:themeColor="text1"/>
+                <w:rFonts w:ascii="Calibri" w:hAnsi="Calibri"/>
+                <w:sz w:val="22"/>
+                <w:szCs w:val="22"/>
+              </w:rPr>
+            </w:pPr>
+            <w:r>
+              <w:rPr>
+                <w:rFonts w:eastAsia="Times New Roman" w:cs="Times New Roman" w:ascii="Calibri" w:hAnsi="Calibri"/>
+                <w:color w:themeColor="text1" w:val="000000"/>
                 <w:kern w:val="0"/>
-                <w:sz w:val="20"/>
-                <w:szCs w:val="20"/>
+                <w:sz w:val="22"/>
+                <w:szCs w:val="22"/>
                 <w:lang w:val="en-IN" w:eastAsia="en-IN" w:bidi="ar-SA"/>
               </w:rPr>
-              <w:t xml:space="preserve">Expert in Microsoft Office </w:t>
-            </w:r>
-            <w:r>
-              <w:rPr>
-                <w:rFonts w:eastAsia="Times New Roman" w:cs="Arimo" w:ascii="Arimo" w:hAnsi="Arimo"/>
-                <w:color w:val="000000" w:themeColor="text1"/>
-                <w:kern w:val="0"/>
-                <w:sz w:val="20"/>
-                <w:szCs w:val="20"/>
-                <w:lang w:val="en-IN" w:eastAsia="en-IN" w:bidi="ar-SA"/>
-              </w:rPr>
-              <w:t>Suite</w:t>
+              <w:t>Microsoft Office Suite</w:t>
             </w:r>
           </w:p>
           <w:p>
@@ -2469,51 +2460,23 @@
                 <w:ilvl w:val="0"/>
                 <w:numId w:val="1"/>
               </w:numPr>
+              <w:suppressAutoHyphens w:val="true"/>
               <w:spacing w:lineRule="auto" w:line="240" w:before="0" w:after="80"/>
-              <w:ind w:left="714" w:hanging="357"/>
+              <w:ind w:hanging="357" w:left="714"/>
               <w:contextualSpacing w:val="false"/>
               <w:jc w:val="left"/>
               <w:textAlignment w:val="baseline"/>
               <w:rPr>
                 <w:rFonts w:ascii="Arimo" w:hAnsi="Arimo" w:eastAsia="Times New Roman" w:cs="Arimo"/>
-                <w:color w:val="000000" w:themeColor="text1"/>
+                <w:color w:themeColor="text1" w:val="000000"/>
                 <w:sz w:val="20"/>
                 <w:szCs w:val="20"/>
                 <w:lang w:eastAsia="en-IN"/>
               </w:rPr>
             </w:pPr>
             <w:r>
-              <w:rPr>
-                <w:rFonts w:eastAsia="Times New Roman" w:cs="Arimo" w:ascii="Arimo" w:hAnsi="Arimo"/>
-                <w:color w:val="000000" w:themeColor="text1"/>
-                <w:kern w:val="0"/>
-                <w:sz w:val="20"/>
-                <w:szCs w:val="20"/>
-                <w:lang w:val="en-IN" w:eastAsia="en-IN" w:bidi="ar-SA"/>
-              </w:rPr>
-              <w:t xml:space="preserve">Bilingual in </w:t>
-            </w:r>
-            <w:r>
-              <w:rPr>
-                <w:rFonts w:eastAsia="Times New Roman" w:cs="Arimo" w:ascii="Arimo" w:hAnsi="Arimo"/>
-                <w:color w:val="000000" w:themeColor="text1"/>
-                <w:kern w:val="0"/>
-                <w:sz w:val="20"/>
-                <w:szCs w:val="20"/>
-                <w:lang w:val="en-IN" w:eastAsia="en-IN" w:bidi="ar-SA"/>
-              </w:rPr>
-              <w:t>Urdu</w:t>
-            </w:r>
-            <w:r>
-              <w:rPr>
-                <w:rFonts w:eastAsia="Times New Roman" w:cs="Arimo" w:ascii="Arimo" w:hAnsi="Arimo"/>
-                <w:color w:val="000000" w:themeColor="text1"/>
-                <w:kern w:val="0"/>
-                <w:sz w:val="20"/>
-                <w:szCs w:val="20"/>
-                <w:lang w:val="en-IN" w:eastAsia="en-IN" w:bidi="ar-SA"/>
-              </w:rPr>
-              <w:t xml:space="preserve"> and English</w:t>
+              <w:rPr/>
+              <w:t>Bilingual in Urdu (Native) &amp; English</w:t>
             </w:r>
           </w:p>
           <w:p>
@@ -2524,29 +2487,23 @@
                 <w:ilvl w:val="0"/>
                 <w:numId w:val="1"/>
               </w:numPr>
+              <w:suppressAutoHyphens w:val="true"/>
               <w:spacing w:lineRule="auto" w:line="240" w:before="0" w:after="80"/>
-              <w:ind w:left="714" w:hanging="357"/>
+              <w:ind w:hanging="357" w:left="714"/>
               <w:contextualSpacing w:val="false"/>
               <w:jc w:val="left"/>
               <w:textAlignment w:val="baseline"/>
               <w:rPr>
-                <w:rFonts w:ascii="Lora" w:hAnsi="Lora" w:eastAsia="Times New Roman" w:cs="Times New Roman"/>
-                <w:color w:val="000000" w:themeColor="text1"/>
+                <w:rFonts w:ascii="Arimo" w:hAnsi="Arimo" w:eastAsia="Times New Roman" w:cs="Arimo"/>
+                <w:color w:themeColor="text1" w:val="000000"/>
                 <w:sz w:val="20"/>
                 <w:szCs w:val="20"/>
                 <w:lang w:eastAsia="en-IN"/>
               </w:rPr>
             </w:pPr>
             <w:r>
-              <w:rPr>
-                <w:rFonts w:eastAsia="Times New Roman" w:cs="Arimo" w:ascii="Arimo" w:hAnsi="Arimo"/>
-                <w:color w:val="000000" w:themeColor="text1"/>
-                <w:kern w:val="0"/>
-                <w:sz w:val="20"/>
-                <w:szCs w:val="20"/>
-                <w:lang w:val="en-IN" w:eastAsia="en-IN" w:bidi="ar-SA"/>
-              </w:rPr>
-              <w:t>Web and tech savvy, require little to no training</w:t>
+              <w:rPr/>
+              <w:t>Comfortable with Linux</w:t>
             </w:r>
           </w:p>
           <w:p>
@@ -2557,29 +2514,23 @@
                 <w:ilvl w:val="0"/>
                 <w:numId w:val="1"/>
               </w:numPr>
+              <w:suppressAutoHyphens w:val="true"/>
               <w:spacing w:lineRule="auto" w:line="240" w:before="0" w:after="80"/>
-              <w:ind w:left="714" w:hanging="357"/>
+              <w:ind w:hanging="357" w:left="714"/>
               <w:contextualSpacing w:val="false"/>
               <w:jc w:val="left"/>
               <w:textAlignment w:val="baseline"/>
               <w:rPr>
-                <w:rFonts w:ascii="Lora" w:hAnsi="Lora" w:eastAsia="Times New Roman" w:cs="Times New Roman"/>
-                <w:color w:val="000000" w:themeColor="text1"/>
+                <w:rFonts w:ascii="Arimo" w:hAnsi="Arimo" w:eastAsia="Times New Roman" w:cs="Arimo"/>
+                <w:color w:themeColor="text1" w:val="000000"/>
                 <w:sz w:val="20"/>
                 <w:szCs w:val="20"/>
                 <w:lang w:eastAsia="en-IN"/>
               </w:rPr>
             </w:pPr>
             <w:r>
-              <w:rPr>
-                <w:rFonts w:eastAsia="Times New Roman" w:cs="Times New Roman" w:ascii="Lora" w:hAnsi="Lora"/>
-                <w:color w:val="000000" w:themeColor="text1"/>
-                <w:kern w:val="0"/>
-                <w:sz w:val="20"/>
-                <w:szCs w:val="20"/>
-                <w:lang w:val="en-IN" w:eastAsia="en-IN" w:bidi="ar-SA"/>
-              </w:rPr>
-              <w:t>Problem Solver</w:t>
+              <w:rPr/>
+              <w:t>Application Development (Cross-Platform)</w:t>
             </w:r>
           </w:p>
           <w:p>
@@ -2590,29 +2541,158 @@
                 <w:ilvl w:val="0"/>
                 <w:numId w:val="1"/>
               </w:numPr>
+              <w:suppressAutoHyphens w:val="true"/>
               <w:spacing w:lineRule="auto" w:line="240" w:before="0" w:after="80"/>
-              <w:ind w:left="714" w:hanging="357"/>
+              <w:ind w:hanging="357" w:left="714"/>
               <w:contextualSpacing w:val="false"/>
               <w:jc w:val="left"/>
               <w:textAlignment w:val="baseline"/>
               <w:rPr>
-                <w:rFonts w:ascii="Lora" w:hAnsi="Lora" w:eastAsia="Times New Roman" w:cs="Times New Roman"/>
-                <w:color w:val="000000" w:themeColor="text1"/>
+                <w:rFonts w:ascii="Arimo" w:hAnsi="Arimo" w:eastAsia="Times New Roman" w:cs="Arimo"/>
+                <w:color w:themeColor="text1" w:val="000000"/>
                 <w:sz w:val="20"/>
                 <w:szCs w:val="20"/>
                 <w:lang w:eastAsia="en-IN"/>
               </w:rPr>
             </w:pPr>
             <w:r>
-              <w:rPr>
-                <w:rFonts w:eastAsia="Times New Roman" w:cs="Times New Roman" w:ascii="Lora" w:hAnsi="Lora"/>
-                <w:color w:val="000000" w:themeColor="text1"/>
-                <w:kern w:val="0"/>
+              <w:rPr/>
+              <w:t>Website Development</w:t>
+            </w:r>
+          </w:p>
+          <w:p>
+            <w:pPr>
+              <w:pStyle w:val="ListParagraph"/>
+              <w:widowControl/>
+              <w:numPr>
+                <w:ilvl w:val="0"/>
+                <w:numId w:val="1"/>
+              </w:numPr>
+              <w:suppressAutoHyphens w:val="true"/>
+              <w:spacing w:lineRule="auto" w:line="240" w:before="0" w:after="80"/>
+              <w:ind w:hanging="357" w:left="714"/>
+              <w:contextualSpacing w:val="false"/>
+              <w:jc w:val="left"/>
+              <w:textAlignment w:val="baseline"/>
+              <w:rPr>
+                <w:rFonts w:ascii="Arimo" w:hAnsi="Arimo" w:eastAsia="Times New Roman" w:cs="Arimo"/>
+                <w:color w:themeColor="text1" w:val="000000"/>
                 <w:sz w:val="20"/>
                 <w:szCs w:val="20"/>
-                <w:lang w:val="en-IN" w:eastAsia="en-IN" w:bidi="ar-SA"/>
-              </w:rPr>
-              <w:t>Don’t give-up</w:t>
+                <w:lang w:eastAsia="en-IN"/>
+              </w:rPr>
+            </w:pPr>
+            <w:r>
+              <w:rPr/>
+              <w:t>Project Designing / Management</w:t>
+            </w:r>
+          </w:p>
+          <w:p>
+            <w:pPr>
+              <w:pStyle w:val="ListParagraph"/>
+              <w:widowControl/>
+              <w:numPr>
+                <w:ilvl w:val="0"/>
+                <w:numId w:val="1"/>
+              </w:numPr>
+              <w:suppressAutoHyphens w:val="true"/>
+              <w:spacing w:lineRule="auto" w:line="240" w:before="0" w:after="80"/>
+              <w:ind w:hanging="357" w:left="714"/>
+              <w:contextualSpacing w:val="false"/>
+              <w:jc w:val="left"/>
+              <w:textAlignment w:val="baseline"/>
+              <w:rPr>
+                <w:rFonts w:ascii="Arimo" w:hAnsi="Arimo" w:eastAsia="Times New Roman" w:cs="Arimo"/>
+                <w:color w:themeColor="text1" w:val="000000"/>
+                <w:sz w:val="20"/>
+                <w:szCs w:val="20"/>
+                <w:lang w:eastAsia="en-IN"/>
+              </w:rPr>
+            </w:pPr>
+            <w:r>
+              <w:rPr/>
+              <w:t>Network Designing / Management</w:t>
+            </w:r>
+          </w:p>
+          <w:p>
+            <w:pPr>
+              <w:pStyle w:val="ListParagraph"/>
+              <w:widowControl/>
+              <w:numPr>
+                <w:ilvl w:val="0"/>
+                <w:numId w:val="1"/>
+              </w:numPr>
+              <w:suppressAutoHyphens w:val="true"/>
+              <w:spacing w:lineRule="auto" w:line="240" w:before="0" w:after="80"/>
+              <w:ind w:hanging="357" w:left="714"/>
+              <w:contextualSpacing w:val="false"/>
+              <w:jc w:val="left"/>
+              <w:textAlignment w:val="baseline"/>
+              <w:rPr>
+                <w:rFonts w:ascii="Arimo" w:hAnsi="Arimo" w:eastAsia="Times New Roman" w:cs="Arimo"/>
+                <w:color w:themeColor="text1" w:val="000000"/>
+                <w:sz w:val="20"/>
+                <w:szCs w:val="20"/>
+                <w:lang w:eastAsia="en-IN"/>
+              </w:rPr>
+            </w:pPr>
+            <w:r>
+              <w:rPr/>
+              <w:t>Database Designing / Management</w:t>
+            </w:r>
+          </w:p>
+          <w:p>
+            <w:pPr>
+              <w:pStyle w:val="ListParagraph"/>
+              <w:widowControl/>
+              <w:numPr>
+                <w:ilvl w:val="0"/>
+                <w:numId w:val="1"/>
+              </w:numPr>
+              <w:suppressAutoHyphens w:val="true"/>
+              <w:spacing w:lineRule="auto" w:line="240" w:before="0" w:after="80"/>
+              <w:ind w:hanging="357" w:left="714"/>
+              <w:contextualSpacing w:val="false"/>
+              <w:jc w:val="left"/>
+              <w:textAlignment w:val="baseline"/>
+              <w:rPr>
+                <w:rFonts w:ascii="Arimo" w:hAnsi="Arimo" w:eastAsia="Times New Roman" w:cs="Arimo"/>
+                <w:color w:themeColor="text1" w:val="000000"/>
+                <w:sz w:val="20"/>
+                <w:szCs w:val="20"/>
+                <w:lang w:eastAsia="en-IN"/>
+              </w:rPr>
+            </w:pPr>
+            <w:r>
+              <w:rPr/>
+              <w:t>Server Administration</w:t>
+            </w:r>
+          </w:p>
+          <w:p>
+            <w:pPr>
+              <w:pStyle w:val="ListParagraph"/>
+              <w:widowControl/>
+              <w:numPr>
+                <w:ilvl w:val="0"/>
+                <w:numId w:val="1"/>
+              </w:numPr>
+              <w:suppressAutoHyphens w:val="true"/>
+              <w:spacing w:lineRule="auto" w:line="240" w:before="0" w:after="80"/>
+              <w:ind w:hanging="357" w:left="714"/>
+              <w:contextualSpacing w:val="false"/>
+              <w:jc w:val="left"/>
+              <w:textAlignment w:val="baseline"/>
+              <w:rPr>
+                <w:rFonts w:ascii="Arimo" w:hAnsi="Arimo" w:eastAsia="Times New Roman" w:cs="Arimo"/>
+                <w:color w:themeColor="text1" w:val="000000"/>
+                <w:sz w:val="20"/>
+                <w:szCs w:val="20"/>
+                <w:lang w:eastAsia="en-IN"/>
+              </w:rPr>
+            </w:pPr>
+            <w:r>
+              <w:rPr/>
+              <w:t>Network Pen-testing</w:t>
             </w:r>
           </w:p>
         </w:tc>
@@ -2635,13 +2715,14 @@
             <w:pPr>
               <w:pStyle w:val="NormalWeb"/>
               <w:widowControl/>
+              <w:suppressAutoHyphens w:val="true"/>
               <w:spacing w:beforeAutospacing="0" w:before="0" w:afterAutospacing="0" w:after="0"/>
-              <w:ind w:left="360" w:hanging="0"/>
+              <w:ind w:hanging="0" w:left="360"/>
               <w:jc w:val="left"/>
               <w:textAlignment w:val="baseline"/>
               <w:rPr>
                 <w:rFonts w:ascii="Lora" w:hAnsi="Lora"/>
-                <w:color w:val="000000" w:themeColor="text1"/>
+                <w:color w:themeColor="text1" w:val="000000"/>
                 <w:sz w:val="22"/>
                 <w:szCs w:val="22"/>
               </w:rPr>
@@ -2649,11 +2730,9 @@
             <w:r>
               <w:rPr>
                 <w:rFonts w:ascii="Lora" w:hAnsi="Lora"/>
-                <w:color w:val="000000" w:themeColor="text1"/>
-                <w:kern w:val="0"/>
+                <w:color w:themeColor="text1" w:val="000000"/>
                 <w:sz w:val="22"/>
                 <w:szCs w:val="22"/>
-                <w:lang w:val="en-IN" w:bidi="ar-SA"/>
               </w:rPr>
             </w:r>
           </w:p>
@@ -2673,13 +2752,14 @@
             <w:pPr>
               <w:pStyle w:val="NormalWeb"/>
               <w:widowControl/>
+              <w:suppressAutoHyphens w:val="true"/>
               <w:spacing w:beforeAutospacing="0" w:before="0" w:afterAutospacing="0" w:after="0"/>
-              <w:ind w:left="360" w:hanging="0"/>
+              <w:ind w:hanging="0" w:left="360"/>
               <w:jc w:val="left"/>
               <w:textAlignment w:val="baseline"/>
               <w:rPr>
                 <w:rFonts w:ascii="Lora" w:hAnsi="Lora"/>
-                <w:color w:val="000000" w:themeColor="text1"/>
+                <w:color w:themeColor="text1" w:val="000000"/>
                 <w:sz w:val="22"/>
                 <w:szCs w:val="22"/>
               </w:rPr>
@@ -2687,12 +2767,57 @@
             <w:r>
               <w:rPr>
                 <w:rFonts w:ascii="Lora" w:hAnsi="Lora"/>
-                <w:color w:val="000000" w:themeColor="text1"/>
-                <w:kern w:val="0"/>
+                <w:color w:themeColor="text1" w:val="000000"/>
                 <w:sz w:val="22"/>
                 <w:szCs w:val="22"/>
-                <w:lang w:val="en-IN" w:bidi="ar-SA"/>
-              </w:rPr>
+              </w:rPr>
+            </w:r>
+          </w:p>
+          <w:p>
+            <w:pPr>
+              <w:pStyle w:val="NormalWeb"/>
+              <w:widowControl/>
+              <w:suppressAutoHyphens w:val="true"/>
+              <w:spacing w:beforeAutospacing="0" w:before="0" w:afterAutospacing="0" w:after="0"/>
+              <w:ind w:hanging="0" w:left="360"/>
+              <w:jc w:val="left"/>
+              <w:textAlignment w:val="baseline"/>
+              <w:rPr>
+                <w:rFonts w:ascii="Lora" w:hAnsi="Lora"/>
+                <w:color w:themeColor="text1" w:val="000000"/>
+                <w:sz w:val="22"/>
+                <w:szCs w:val="22"/>
+              </w:rPr>
+            </w:pPr>
+            <w:r>
+              <w:rPr>
+                <w:rFonts w:ascii="Lora" w:hAnsi="Lora"/>
+                <w:color w:themeColor="text1" w:val="000000"/>
+                <w:sz w:val="22"/>
+                <w:szCs w:val="22"/>
+              </w:rPr>
+              <w:t xml:space="preserve">Portfolio Website available at </w:t>
+            </w:r>
+            <w:hyperlink r:id="rId2">
+              <w:r>
+                <w:rPr>
+                  <w:rStyle w:val="Hyperlink"/>
+                  <w:rFonts w:ascii="Lora" w:hAnsi="Lora"/>
+                  <w:color w:themeColor="text1" w:val="000000"/>
+                  <w:sz w:val="22"/>
+                  <w:szCs w:val="22"/>
+                </w:rPr>
+                <w:t>Abled-Taha</w:t>
+              </w:r>
+            </w:hyperlink>
+            <w:r>
+              <w:rPr>
+                <w:rFonts w:ascii="Lora" w:hAnsi="Lora"/>
+                <w:color w:themeColor="text1" w:val="000000"/>
+                <w:sz w:val="22"/>
+                <w:szCs w:val="22"/>
+              </w:rPr>
+              <w:t xml:space="preserve"> (https://abled-taha.github.io)</w:t>
             </w:r>
           </w:p>
         </w:tc>
@@ -2717,12 +2842,13 @@
             <w:pPr>
               <w:pStyle w:val="Normal"/>
               <w:widowControl/>
+              <w:suppressAutoHyphens w:val="true"/>
               <w:spacing w:lineRule="auto" w:line="240" w:before="0" w:after="80"/>
               <w:jc w:val="left"/>
               <w:textAlignment w:val="baseline"/>
               <w:rPr>
                 <w:rFonts w:ascii="Lora" w:hAnsi="Lora" w:eastAsia="Times New Roman" w:cs="Times New Roman"/>
-                <w:color w:val="000000" w:themeColor="text1"/>
+                <w:color w:themeColor="text1" w:val="000000"/>
                 <w:sz w:val="10"/>
                 <w:szCs w:val="10"/>
                 <w:lang w:eastAsia="en-IN"/>
@@ -2731,11 +2857,10 @@
             <w:r>
               <w:rPr>
                 <w:rFonts w:eastAsia="Times New Roman" w:cs="Times New Roman" w:ascii="Lora" w:hAnsi="Lora"/>
-                <w:color w:val="000000" w:themeColor="text1"/>
-                <w:kern w:val="0"/>
+                <w:color w:themeColor="text1" w:val="000000"/>
                 <w:sz w:val="10"/>
                 <w:szCs w:val="10"/>
-                <w:lang w:val="en-IN" w:eastAsia="en-IN" w:bidi="ar-SA"/>
+                <w:lang w:eastAsia="en-IN"/>
               </w:rPr>
             </w:r>
           </w:p>
@@ -2753,16 +2878,20 @@
         </w:rPr>
       </w:pPr>
       <w:r>
-        <w:rPr/>
+        <w:rPr>
+          <w:rFonts w:cs="Poppins" w:ascii="Poppins" w:hAnsi="Poppins"/>
+          <w:sz w:val="2"/>
+          <w:szCs w:val="2"/>
+        </w:rPr>
       </w:r>
     </w:p>
     <w:sectPr>
-      <w:headerReference w:type="even" r:id="rId2"/>
-      <w:headerReference w:type="default" r:id="rId3"/>
-      <w:headerReference w:type="first" r:id="rId4"/>
-      <w:footerReference w:type="even" r:id="rId5"/>
-      <w:footerReference w:type="default" r:id="rId6"/>
-      <w:footerReference w:type="first" r:id="rId7"/>
+      <w:headerReference w:type="even" r:id="rId3"/>
+      <w:headerReference w:type="default" r:id="rId4"/>
+      <w:headerReference w:type="first" r:id="rId5"/>
+      <w:footerReference w:type="even" r:id="rId6"/>
+      <w:footerReference w:type="default" r:id="rId7"/>
+      <w:footerReference w:type="first" r:id="rId8"/>
       <w:type w:val="nextPage"/>
       <w:pgSz w:w="12240" w:h="15840"/>
       <w:pgMar w:left="284" w:right="284" w:gutter="0" w:header="284" w:top="567" w:footer="0" w:bottom="57"/>
@@ -3526,6 +3655,7 @@
     <w:qFormat/>
     <w:pPr>
       <w:widowControl/>
+      <w:suppressAutoHyphens w:val="true"/>
       <w:bidi w:val="0"/>
       <w:spacing w:lineRule="auto" w:line="259" w:before="0" w:after="160"/>
       <w:jc w:val="left"/>
@@ -3547,14 +3677,14 @@
     <w:qFormat/>
     <w:rPr/>
   </w:style>
-  <w:style w:type="character" w:styleId="InternetLink">
+  <w:style w:type="character" w:styleId="Hyperlink">
     <w:name w:val="Hyperlink"/>
     <w:basedOn w:val="DefaultParagraphFont"/>
     <w:uiPriority w:val="99"/>
     <w:unhideWhenUsed/>
     <w:rsid w:val="0000355a"/>
     <w:rPr>
-      <w:color w:val="0563C1" w:themeColor="hyperlink"/>
+      <w:color w:themeColor="hyperlink" w:val="0563C1"/>
       <w:u w:val="single"/>
     </w:rPr>
   </w:style>
@@ -3589,10 +3719,17 @@
     <w:rsid w:val="004d5323"/>
     <w:rPr/>
   </w:style>
+  <w:style w:type="character" w:styleId="Bullets">
+    <w:name w:val="Bullets"/>
+    <w:qFormat/>
+    <w:rPr>
+      <w:rFonts w:ascii="OpenSymbol" w:hAnsi="OpenSymbol" w:eastAsia="OpenSymbol" w:cs="OpenSymbol"/>
+    </w:rPr>
+  </w:style>
   <w:style w:type="paragraph" w:styleId="Heading">
     <w:name w:val="Heading"/>
     <w:basedOn w:val="Normal"/>
-    <w:next w:val="TextBody"/>
+    <w:next w:val="BodyText"/>
     <w:qFormat/>
     <w:pPr>
       <w:keepNext w:val="true"/>
@@ -3604,7 +3741,7 @@
       <w:szCs w:val="28"/>
     </w:rPr>
   </w:style>
-  <w:style w:type="paragraph" w:styleId="TextBody">
+  <w:style w:type="paragraph" w:styleId="BodyText">
     <w:name w:val="Body Text"/>
     <w:basedOn w:val="Normal"/>
     <w:pPr>
@@ -3614,7 +3751,7 @@
   </w:style>
   <w:style w:type="paragraph" w:styleId="List">
     <w:name w:val="List"/>
-    <w:basedOn w:val="TextBody"/>
+    <w:basedOn w:val="BodyText"/>
     <w:pPr/>
     <w:rPr>
       <w:rFonts w:cs="Arial"/>
@@ -3672,7 +3809,7 @@
     <w:rsid w:val="00d6211f"/>
     <w:pPr>
       <w:spacing w:before="0" w:after="160"/>
-      <w:ind w:left="720" w:hanging="0"/>
+      <w:ind w:hanging="0" w:left="720"/>
       <w:contextualSpacing/>
     </w:pPr>
     <w:rPr/>
@@ -3762,195 +3899,97 @@
 </file>
 
 <file path=word/theme/theme1.xml><?xml version="1.0" encoding="utf-8"?>
-<a:theme xmlns:a="http://schemas.openxmlformats.org/drawingml/2006/main" name="Office Theme">
+<a:theme xmlns:a="http://schemas.openxmlformats.org/drawingml/2006/main" xmlns:r="http://schemas.openxmlformats.org/officeDocument/2006/relationships" name="Office Theme">
   <a:themeElements>
     <a:clrScheme name="Office">
       <a:dk1>
-        <a:sysClr val="windowText" lastClr="000000"/>
+        <a:srgbClr val="000000"/>
       </a:dk1>
       <a:lt1>
-        <a:sysClr val="window" lastClr="FFFFFF"/>
+        <a:srgbClr val="ffffff"/>
       </a:lt1>
       <a:dk2>
-        <a:srgbClr val="44546A"/>
+        <a:srgbClr val="44546a"/>
       </a:dk2>
       <a:lt2>
-        <a:srgbClr val="E7E6E6"/>
+        <a:srgbClr val="e7e6e6"/>
       </a:lt2>
       <a:accent1>
-        <a:srgbClr val="4472C4"/>
+        <a:srgbClr val="4472c4"/>
       </a:accent1>
       <a:accent2>
-        <a:srgbClr val="ED7D31"/>
+        <a:srgbClr val="ed7d31"/>
       </a:accent2>
       <a:accent3>
-        <a:srgbClr val="A5A5A5"/>
+        <a:srgbClr val="a5a5a5"/>
       </a:accent3>
       <a:accent4>
-        <a:srgbClr val="FFC000"/>
+        <a:srgbClr val="ffc000"/>
       </a:accent4>
       <a:accent5>
-        <a:srgbClr val="5B9BD5"/>
+        <a:srgbClr val="5b9bd5"/>
       </a:accent5>
       <a:accent6>
-        <a:srgbClr val="70AD47"/>
+        <a:srgbClr val="70ad47"/>
       </a:accent6>
       <a:hlink>
-        <a:srgbClr val="0563C1"/>
+        <a:srgbClr val="0563c1"/>
       </a:hlink>
       <a:folHlink>
-        <a:srgbClr val="954F72"/>
+        <a:srgbClr val="954f72"/>
       </a:folHlink>
     </a:clrScheme>
     <a:fontScheme name="Office">
       <a:majorFont>
-        <a:latin typeface="Calibri Light" panose="020F0302020204030204"/>
+        <a:latin typeface="Calibri Light" panose="020F0302020204030204" pitchFamily="0" charset="1"/>
         <a:ea typeface=""/>
         <a:cs typeface=""/>
-        <a:font script="Jpan" typeface="游ゴシック Light"/>
-        <a:font script="Hang" typeface="맑은 고딕"/>
-        <a:font script="Hans" typeface="等线 Light"/>
-        <a:font script="Hant" typeface="新細明體"/>
-        <a:font script="Arab" typeface="Times New Roman"/>
-        <a:font script="Hebr" typeface="Times New Roman"/>
-        <a:font script="Thai" typeface="Angsana New"/>
-        <a:font script="Ethi" typeface="Nyala"/>
-        <a:font script="Beng" typeface="Vrinda"/>
-        <a:font script="Gujr" typeface="Shruti"/>
-        <a:font script="Khmr" typeface="MoolBoran"/>
-        <a:font script="Knda" typeface="Tunga"/>
-        <a:font script="Guru" typeface="Raavi"/>
-        <a:font script="Cans" typeface="Euphemia"/>
-        <a:font script="Cher" typeface="Plantagenet Cherokee"/>
-        <a:font script="Yiii" typeface="Microsoft Yi Baiti"/>
-        <a:font script="Tibt" typeface="Microsoft Himalaya"/>
-        <a:font script="Thaa" typeface="MV Boli"/>
-        <a:font script="Deva" typeface="Mangal"/>
-        <a:font script="Telu" typeface="Gautami"/>
-        <a:font script="Taml" typeface="Latha"/>
-        <a:font script="Syrc" typeface="Estrangelo Edessa"/>
-        <a:font script="Orya" typeface="Kalinga"/>
-        <a:font script="Mlym" typeface="Kartika"/>
-        <a:font script="Laoo" typeface="DokChampa"/>
-        <a:font script="Sinh" typeface="Iskoola Pota"/>
-        <a:font script="Mong" typeface="Mongolian Baiti"/>
-        <a:font script="Viet" typeface="Times New Roman"/>
-        <a:font script="Uigh" typeface="Microsoft Uighur"/>
-        <a:font script="Geor" typeface="Sylfaen"/>
-        <a:font script="Armn" typeface="Arial"/>
-        <a:font script="Bugi" typeface="Leelawadee UI"/>
-        <a:font script="Bopo" typeface="Microsoft JhengHei"/>
-        <a:font script="Java" typeface="Javanese Text"/>
-        <a:font script="Lisu" typeface="Segoe UI"/>
-        <a:font script="Mymr" typeface="Myanmar Text"/>
-        <a:font script="Nkoo" typeface="Ebrima"/>
-        <a:font script="Olck" typeface="Nirmala UI"/>
-        <a:font script="Osma" typeface="Ebrima"/>
-        <a:font script="Phag" typeface="Phagspa"/>
-        <a:font script="Syrn" typeface="Estrangelo Edessa"/>
-        <a:font script="Syrj" typeface="Estrangelo Edessa"/>
-        <a:font script="Syre" typeface="Estrangelo Edessa"/>
-        <a:font script="Sora" typeface="Nirmala UI"/>
-        <a:font script="Tale" typeface="Microsoft Tai Le"/>
-        <a:font script="Talu" typeface="Microsoft New Tai Lue"/>
-        <a:font script="Tfng" typeface="Ebrima"/>
       </a:majorFont>
       <a:minorFont>
-        <a:latin typeface="Calibri" panose="020F0502020204030204"/>
+        <a:latin typeface="Calibri" panose="020F0502020204030204" pitchFamily="0" charset="1"/>
         <a:ea typeface=""/>
         <a:cs typeface=""/>
-        <a:font script="Jpan" typeface="游明朝"/>
-        <a:font script="Hang" typeface="맑은 고딕"/>
-        <a:font script="Hans" typeface="等线"/>
-        <a:font script="Hant" typeface="新細明體"/>
-        <a:font script="Arab" typeface="Arial"/>
-        <a:font script="Hebr" typeface="Arial"/>
-        <a:font script="Thai" typeface="Cordia New"/>
-        <a:font script="Ethi" typeface="Nyala"/>
-        <a:font script="Beng" typeface="Vrinda"/>
-        <a:font script="Gujr" typeface="Shruti"/>
-        <a:font script="Khmr" typeface="DaunPenh"/>
-        <a:font script="Knda" typeface="Tunga"/>
-        <a:font script="Guru" typeface="Raavi"/>
-        <a:font script="Cans" typeface="Euphemia"/>
-        <a:font script="Cher" typeface="Plantagenet Cherokee"/>
-        <a:font script="Yiii" typeface="Microsoft Yi Baiti"/>
-        <a:font script="Tibt" typeface="Microsoft Himalaya"/>
-        <a:font script="Thaa" typeface="MV Boli"/>
-        <a:font script="Deva" typeface="Mangal"/>
-        <a:font script="Telu" typeface="Gautami"/>
-        <a:font script="Taml" typeface="Latha"/>
-        <a:font script="Syrc" typeface="Estrangelo Edessa"/>
-        <a:font script="Orya" typeface="Kalinga"/>
-        <a:font script="Mlym" typeface="Kartika"/>
-        <a:font script="Laoo" typeface="DokChampa"/>
-        <a:font script="Sinh" typeface="Iskoola Pota"/>
-        <a:font script="Mong" typeface="Mongolian Baiti"/>
-        <a:font script="Viet" typeface="Arial"/>
-        <a:font script="Uigh" typeface="Microsoft Uighur"/>
-        <a:font script="Geor" typeface="Sylfaen"/>
-        <a:font script="Armn" typeface="Arial"/>
-        <a:font script="Bugi" typeface="Leelawadee UI"/>
-        <a:font script="Bopo" typeface="Microsoft JhengHei"/>
-        <a:font script="Java" typeface="Javanese Text"/>
-        <a:font script="Lisu" typeface="Segoe UI"/>
-        <a:font script="Mymr" typeface="Myanmar Text"/>
-        <a:font script="Nkoo" typeface="Ebrima"/>
-        <a:font script="Olck" typeface="Nirmala UI"/>
-        <a:font script="Osma" typeface="Ebrima"/>
-        <a:font script="Phag" typeface="Phagspa"/>
-        <a:font script="Syrn" typeface="Estrangelo Edessa"/>
-        <a:font script="Syrj" typeface="Estrangelo Edessa"/>
-        <a:font script="Syre" typeface="Estrangelo Edessa"/>
-        <a:font script="Sora" typeface="Nirmala UI"/>
-        <a:font script="Tale" typeface="Microsoft Tai Le"/>
-        <a:font script="Talu" typeface="Microsoft New Tai Lue"/>
-        <a:font script="Tfng" typeface="Ebrima"/>
       </a:minorFont>
     </a:fontScheme>
-    <a:fmtScheme name="Office">
+    <a:fmtScheme>
       <a:fillStyleLst>
         <a:solidFill>
           <a:schemeClr val="phClr"/>
         </a:solidFill>
-        <a:gradFill rotWithShape="1">
+        <a:gradFill>
           <a:gsLst>
             <a:gs pos="0">
               <a:schemeClr val="phClr">
                 <a:lumMod val="110000"/>
-                <a:satMod val="105000"/>
                 <a:tint val="67000"/>
               </a:schemeClr>
             </a:gs>
             <a:gs pos="50000">
               <a:schemeClr val="phClr">
                 <a:lumMod val="105000"/>
-                <a:satMod val="103000"/>
                 <a:tint val="73000"/>
               </a:schemeClr>
             </a:gs>
             <a:gs pos="100000">
               <a:schemeClr val="phClr">
                 <a:lumMod val="105000"/>
-                <a:satMod val="109000"/>
                 <a:tint val="81000"/>
               </a:schemeClr>
             </a:gs>
           </a:gsLst>
           <a:lin ang="5400000" scaled="0"/>
+          <a:tileRect l="0" t="0" r="0" b="0"/>
         </a:gradFill>
-        <a:gradFill rotWithShape="1">
+        <a:gradFill>
           <a:gsLst>
             <a:gs pos="0">
               <a:schemeClr val="phClr">
-                <a:satMod val="103000"/>
                 <a:lumMod val="102000"/>
                 <a:tint val="94000"/>
               </a:schemeClr>
             </a:gs>
             <a:gs pos="50000">
               <a:schemeClr val="phClr">
-                <a:satMod val="110000"/>
                 <a:lumMod val="100000"/>
                 <a:shade val="100000"/>
               </a:schemeClr>
@@ -3958,33 +3997,24 @@
             <a:gs pos="100000">
               <a:schemeClr val="phClr">
                 <a:lumMod val="99000"/>
-                <a:satMod val="120000"/>
                 <a:shade val="78000"/>
               </a:schemeClr>
             </a:gs>
           </a:gsLst>
           <a:lin ang="5400000" scaled="0"/>
+          <a:tileRect l="0" t="0" r="0" b="0"/>
         </a:gradFill>
       </a:fillStyleLst>
       <a:lnStyleLst>
         <a:ln w="6350" cap="flat" cmpd="sng" algn="ctr">
-          <a:solidFill>
-            <a:schemeClr val="phClr"/>
-          </a:solidFill>
           <a:prstDash val="solid"/>
           <a:miter lim="800000"/>
         </a:ln>
         <a:ln w="12700" cap="flat" cmpd="sng" algn="ctr">
-          <a:solidFill>
-            <a:schemeClr val="phClr"/>
-          </a:solidFill>
           <a:prstDash val="solid"/>
           <a:miter lim="800000"/>
         </a:ln>
         <a:ln w="19050" cap="flat" cmpd="sng" algn="ctr">
-          <a:solidFill>
-            <a:schemeClr val="phClr"/>
-          </a:solidFill>
           <a:prstDash val="solid"/>
           <a:miter lim="800000"/>
         </a:ln>
@@ -3997,13 +4027,7 @@
           <a:effectLst/>
         </a:effectStyle>
         <a:effectStyle>
-          <a:effectLst>
-            <a:outerShdw blurRad="57150" dist="19050" dir="5400000" algn="ctr" rotWithShape="0">
-              <a:srgbClr val="000000">
-                <a:alpha val="63000"/>
-              </a:srgbClr>
-            </a:outerShdw>
-          </a:effectLst>
+          <a:effectLst/>
         </a:effectStyle>
       </a:effectStyleLst>
       <a:bgFillStyleLst>
@@ -4013,15 +4037,13 @@
         <a:solidFill>
           <a:schemeClr val="phClr">
             <a:tint val="95000"/>
-            <a:satMod val="170000"/>
           </a:schemeClr>
         </a:solidFill>
-        <a:gradFill rotWithShape="1">
+        <a:gradFill>
           <a:gsLst>
             <a:gs pos="0">
               <a:schemeClr val="phClr">
                 <a:tint val="93000"/>
-                <a:satMod val="150000"/>
                 <a:shade val="98000"/>
                 <a:lumMod val="102000"/>
               </a:schemeClr>
@@ -4029,7 +4051,6 @@
             <a:gs pos="50000">
               <a:schemeClr val="phClr">
                 <a:tint val="98000"/>
-                <a:satMod val="130000"/>
                 <a:shade val="90000"/>
                 <a:lumMod val="103000"/>
               </a:schemeClr>
@@ -4037,21 +4058,14 @@
             <a:gs pos="100000">
               <a:schemeClr val="phClr">
                 <a:shade val="63000"/>
-                <a:satMod val="120000"/>
               </a:schemeClr>
             </a:gs>
           </a:gsLst>
           <a:lin ang="5400000" scaled="0"/>
+          <a:tileRect l="0" t="0" r="0" b="0"/>
         </a:gradFill>
       </a:bgFillStyleLst>
     </a:fmtScheme>
   </a:themeElements>
-  <a:objectDefaults/>
-  <a:extraClrSchemeLst/>
-  <a:extLst>
-    <a:ext uri="{05A4C25C-085E-4340-85A3-A5531E510DB2}">
-      <thm15:themeFamily xmlns:thm15="http://schemas.microsoft.com/office/thememl/2012/main" name="Office Theme" id="{62F939B6-93AF-4DB8-9C6B-D6C7DFDC589F}" vid="{4A3C46E8-61CC-4603-A589-7422A47A8E4A}"/>
-    </a:ext>
-  </a:extLst>
 </a:theme>
 </file>
</xml_diff>

<commit_message>
Updated CV and Cover Letter
</commit_message>
<xml_diff>
--- a/downloads/CV-Syed_Taha_Rezwan.docx
+++ b/downloads/CV-Syed_Taha_Rezwan.docx
@@ -20,16 +20,16 @@
       </w:tblPr>
       <w:tblGrid>
         <w:gridCol w:w="284"/>
-        <w:gridCol w:w="286"/>
-        <w:gridCol w:w="1272"/>
+        <w:gridCol w:w="285"/>
+        <w:gridCol w:w="1273"/>
         <w:gridCol w:w="176"/>
         <w:gridCol w:w="1736"/>
         <w:gridCol w:w="1779"/>
         <w:gridCol w:w="284"/>
         <w:gridCol w:w="142"/>
         <w:gridCol w:w="2411"/>
-        <w:gridCol w:w="2410"/>
-        <w:gridCol w:w="560"/>
+        <w:gridCol w:w="2411"/>
+        <w:gridCol w:w="559"/>
         <w:gridCol w:w="307"/>
       </w:tblGrid>
       <w:tr>
@@ -79,7 +79,7 @@
         </w:tc>
         <w:tc>
           <w:tcPr>
-            <w:tcW w:w="286" w:type="dxa"/>
+            <w:tcW w:w="285" w:type="dxa"/>
             <w:tcBorders>
               <w:top w:val="nil"/>
               <w:left w:val="nil"/>
@@ -119,7 +119,7 @@
         </w:tc>
         <w:tc>
           <w:tcPr>
-            <w:tcW w:w="5389" w:type="dxa"/>
+            <w:tcW w:w="5390" w:type="dxa"/>
             <w:gridSpan w:val="6"/>
             <w:tcBorders>
               <w:top w:val="nil"/>
@@ -157,13 +157,39 @@
                 <w:szCs w:val="44"/>
                 <w:lang w:val="en-IN" w:eastAsia="en-US" w:bidi="ar-SA"/>
               </w:rPr>
-              <w:t>SYED TAHA REZWAN</w:t>
-            </w:r>
-          </w:p>
-        </w:tc>
-        <w:tc>
-          <w:tcPr>
-            <w:tcW w:w="4821" w:type="dxa"/>
+              <w:t>SYED TAHA R</w:t>
+            </w:r>
+            <w:r>
+              <w:rPr>
+                <w:rFonts w:eastAsia="Calibri" w:cs="" w:ascii="Lora" w:hAnsi="Lora"/>
+                <w:b/>
+                <w:bCs/>
+                <w:color w:themeColor="background1" w:val="FFFFFF"/>
+                <w:kern w:val="0"/>
+                <w:sz w:val="44"/>
+                <w:szCs w:val="44"/>
+                <w:lang w:val="en-IN" w:eastAsia="en-US" w:bidi="ar-SA"/>
+              </w:rPr>
+              <w:t>I</w:t>
+            </w:r>
+            <w:r>
+              <w:rPr>
+                <w:rFonts w:eastAsia="Calibri" w:cs="" w:ascii="Lora" w:hAnsi="Lora"/>
+                <w:b/>
+                <w:bCs/>
+                <w:color w:themeColor="background1" w:val="FFFFFF"/>
+                <w:kern w:val="0"/>
+                <w:sz w:val="44"/>
+                <w:szCs w:val="44"/>
+                <w:lang w:val="en-IN" w:eastAsia="en-US" w:bidi="ar-SA"/>
+              </w:rPr>
+              <w:t>ZWAN</w:t>
+            </w:r>
+          </w:p>
+        </w:tc>
+        <w:tc>
+          <w:tcPr>
+            <w:tcW w:w="4822" w:type="dxa"/>
             <w:gridSpan w:val="2"/>
             <w:vMerge w:val="restart"/>
             <w:tcBorders>
@@ -198,7 +224,7 @@
                 <w:szCs w:val="20"/>
                 <w:lang w:val="en-IN" w:eastAsia="en-US" w:bidi="ar-SA"/>
               </w:rPr>
-              <w:t xml:space="preserve">EOBI Malir Apartment, Kalaboard, Karachi •  </w:t>
+              <w:t>EOBI Malir Apartment, Kalaboard, Karachi •</w:t>
             </w:r>
           </w:p>
           <w:p>
@@ -224,7 +250,7 @@
                 <w:szCs w:val="20"/>
                 <w:lang w:val="en-IN" w:eastAsia="en-US" w:bidi="ar-SA"/>
               </w:rPr>
-              <w:t xml:space="preserve">0320-8398159 •   </w:t>
+              <w:t>0320-8398159 •</w:t>
             </w:r>
           </w:p>
           <w:p>
@@ -250,13 +276,13 @@
                 <w:szCs w:val="20"/>
                 <w:lang w:val="en-IN" w:eastAsia="en-US" w:bidi="ar-SA"/>
               </w:rPr>
-              <w:t xml:space="preserve">abledtaha@gmail.com  •    </w:t>
-            </w:r>
-          </w:p>
-        </w:tc>
-        <w:tc>
-          <w:tcPr>
-            <w:tcW w:w="560" w:type="dxa"/>
+              <w:t>abledtaha@gmail.com  •</w:t>
+            </w:r>
+          </w:p>
+        </w:tc>
+        <w:tc>
+          <w:tcPr>
+            <w:tcW w:w="559" w:type="dxa"/>
             <w:vMerge w:val="restart"/>
             <w:tcBorders>
               <w:top w:val="nil"/>
@@ -282,55 +308,39 @@
               </w:rPr>
             </w:pPr>
             <w:r>
-              <w:rPr>
-                <w:rFonts w:eastAsia="Calibri" w:cs="" w:ascii="Lora" w:hAnsi="Lora"/>
-                <w:color w:themeColor="text1" w:val="000000"/>
-                <w:kern w:val="0"/>
+              <w:rPr/>
+            </w:r>
+          </w:p>
+        </w:tc>
+        <w:tc>
+          <w:tcPr>
+            <w:tcW w:w="307" w:type="dxa"/>
+            <w:vMerge w:val="restart"/>
+            <w:tcBorders>
+              <w:top w:val="nil"/>
+              <w:left w:val="nil"/>
+              <w:bottom w:val="nil"/>
+              <w:right w:val="nil"/>
+            </w:tcBorders>
+            <w:shd w:color="auto" w:fill="5868A5" w:val="clear"/>
+            <w:vAlign w:val="center"/>
+          </w:tcPr>
+          <w:p>
+            <w:pPr>
+              <w:pStyle w:val="Normal"/>
+              <w:widowControl/>
+              <w:suppressAutoHyphens w:val="true"/>
+              <w:spacing w:lineRule="auto" w:line="360" w:before="0" w:after="0"/>
+              <w:jc w:val="right"/>
+              <w:rPr>
+                <w:rFonts w:ascii="Lora" w:hAnsi="Lora"/>
+                <w:color w:themeColor="text1" w:val="000000"/>
                 <w:sz w:val="20"/>
                 <w:szCs w:val="20"/>
-                <w:lang w:val="en-IN" w:eastAsia="en-US" w:bidi="ar-SA"/>
-              </w:rPr>
-              <w:t xml:space="preserve"> </w:t>
-            </w:r>
-          </w:p>
-        </w:tc>
-        <w:tc>
-          <w:tcPr>
-            <w:tcW w:w="307" w:type="dxa"/>
-            <w:vMerge w:val="restart"/>
-            <w:tcBorders>
-              <w:top w:val="nil"/>
-              <w:left w:val="nil"/>
-              <w:bottom w:val="nil"/>
-              <w:right w:val="nil"/>
-            </w:tcBorders>
-            <w:shd w:color="auto" w:fill="5868A5" w:val="clear"/>
-            <w:vAlign w:val="center"/>
-          </w:tcPr>
-          <w:p>
-            <w:pPr>
-              <w:pStyle w:val="Normal"/>
-              <w:widowControl/>
-              <w:suppressAutoHyphens w:val="true"/>
-              <w:spacing w:lineRule="auto" w:line="360" w:before="0" w:after="0"/>
-              <w:jc w:val="right"/>
-              <w:rPr>
-                <w:rFonts w:ascii="Lora" w:hAnsi="Lora"/>
-                <w:color w:themeColor="text1" w:val="000000"/>
-                <w:sz w:val="20"/>
-                <w:szCs w:val="20"/>
-              </w:rPr>
-            </w:pPr>
-            <w:r>
-              <w:rPr>
-                <w:rFonts w:eastAsia="Calibri" w:cs="" w:ascii="Lora" w:hAnsi="Lora"/>
-                <w:color w:themeColor="text1" w:val="000000"/>
-                <w:kern w:val="0"/>
-                <w:sz w:val="20"/>
-                <w:szCs w:val="20"/>
-                <w:lang w:val="en-IN" w:eastAsia="en-US" w:bidi="ar-SA"/>
-              </w:rPr>
-              <w:t xml:space="preserve"> </w:t>
+              </w:rPr>
+            </w:pPr>
+            <w:r>
+              <w:rPr/>
             </w:r>
           </w:p>
         </w:tc>
@@ -375,7 +385,7 @@
         </w:tc>
         <w:tc>
           <w:tcPr>
-            <w:tcW w:w="286" w:type="dxa"/>
+            <w:tcW w:w="285" w:type="dxa"/>
             <w:tcBorders>
               <w:top w:val="nil"/>
               <w:left w:val="nil"/>
@@ -408,7 +418,7 @@
         </w:tc>
         <w:tc>
           <w:tcPr>
-            <w:tcW w:w="5389" w:type="dxa"/>
+            <w:tcW w:w="5390" w:type="dxa"/>
             <w:gridSpan w:val="6"/>
             <w:tcBorders>
               <w:top w:val="nil"/>
@@ -447,7 +457,7 @@
         </w:tc>
         <w:tc>
           <w:tcPr>
-            <w:tcW w:w="4821" w:type="dxa"/>
+            <w:tcW w:w="4822" w:type="dxa"/>
             <w:gridSpan w:val="2"/>
             <w:vMerge w:val="continue"/>
             <w:tcBorders>
@@ -480,7 +490,7 @@
         </w:tc>
         <w:tc>
           <w:tcPr>
-            <w:tcW w:w="560" w:type="dxa"/>
+            <w:tcW w:w="559" w:type="dxa"/>
             <w:vMerge w:val="continue"/>
             <w:tcBorders>
               <w:top w:val="nil"/>
@@ -1375,25 +1385,56 @@
               <w:spacing w:beforeAutospacing="0" w:before="0" w:afterAutospacing="0" w:after="0"/>
               <w:jc w:val="left"/>
               <w:rPr>
-                <w:b w:val="false"/>
-                <w:bCs w:val="false"/>
-                <w:i w:val="false"/>
+                <w:b/>
+                <w:bCs/>
+              </w:rPr>
+            </w:pPr>
+            <w:r>
+              <w:rPr>
+                <w:b/>
+                <w:bCs/>
                 <w:i w:val="false"/>
                 <w:iCs w:val="false"/>
                 <w:kern w:val="0"/>
                 <w:lang w:val="en-IN" w:bidi="ar-SA"/>
               </w:rPr>
-            </w:pPr>
-            <w:r>
-              <w:rPr>
-                <w:b w:val="false"/>
-                <w:bCs w:val="false"/>
-                <w:i w:val="false"/>
-                <w:iCs w:val="false"/>
-                <w:kern w:val="0"/>
-                <w:lang w:val="en-IN" w:bidi="ar-SA"/>
-              </w:rPr>
-              <w:t>None, looking for internships.</w:t>
+              <w:t>Ziauddin Examination Board, Clifton Block-1, Karachi</w:t>
+            </w:r>
+          </w:p>
+          <w:p>
+            <w:pPr>
+              <w:pStyle w:val="Normal"/>
+              <w:widowControl/>
+              <w:numPr>
+                <w:ilvl w:val="0"/>
+                <w:numId w:val="2"/>
+              </w:numPr>
+              <w:suppressAutoHyphens w:val="true"/>
+              <w:spacing w:lineRule="auto" w:line="240" w:before="0" w:after="0"/>
+              <w:jc w:val="left"/>
+              <w:rPr/>
+            </w:pPr>
+            <w:r>
+              <w:rPr/>
+              <w:t>Managed the entire digital system for markings of student copies.</w:t>
+            </w:r>
+          </w:p>
+          <w:p>
+            <w:pPr>
+              <w:pStyle w:val="Normal"/>
+              <w:widowControl/>
+              <w:numPr>
+                <w:ilvl w:val="0"/>
+                <w:numId w:val="2"/>
+              </w:numPr>
+              <w:suppressAutoHyphens w:val="true"/>
+              <w:spacing w:lineRule="auto" w:line="240" w:before="0" w:after="0"/>
+              <w:jc w:val="left"/>
+              <w:rPr/>
+            </w:pPr>
+            <w:r>
+              <w:rPr/>
+              <w:t>Managed the hardware side of IT system.</w:t>
             </w:r>
           </w:p>
         </w:tc>
@@ -2154,169 +2195,135 @@
                 <w:szCs w:val="20"/>
                 <w:lang w:val="en-IN" w:bidi="ar-SA"/>
               </w:rPr>
-              <w:t>Matriculation</w:t>
-            </w:r>
-            <w:r>
-              <w:rPr>
-                <w:rFonts w:cs="Arimo" w:ascii="Arimo" w:hAnsi="Arimo"/>
-                <w:b w:val="false"/>
-                <w:bCs w:val="false"/>
+              <w:t>Matriculation (2020 - 2022)</w:t>
+            </w:r>
+          </w:p>
+          <w:p>
+            <w:pPr>
+              <w:pStyle w:val="NormalWeb"/>
+              <w:widowControl/>
+              <w:suppressAutoHyphens w:val="true"/>
+              <w:spacing w:lineRule="auto" w:line="276" w:beforeAutospacing="0" w:before="0" w:afterAutospacing="0" w:after="0"/>
+              <w:jc w:val="left"/>
+              <w:rPr>
+                <w:rFonts w:ascii="Lora" w:hAnsi="Lora"/>
+                <w:color w:themeColor="text1" w:val="000000"/>
+                <w:sz w:val="20"/>
+                <w:szCs w:val="20"/>
+              </w:rPr>
+            </w:pPr>
+            <w:r>
+              <w:rPr>
+                <w:rFonts w:ascii="Lora" w:hAnsi="Lora"/>
+                <w:color w:themeColor="text1" w:val="000000"/>
+                <w:sz w:val="20"/>
+                <w:szCs w:val="20"/>
+              </w:rPr>
+            </w:r>
+          </w:p>
+          <w:p>
+            <w:pPr>
+              <w:pStyle w:val="NormalWeb"/>
+              <w:widowControl/>
+              <w:suppressAutoHyphens w:val="true"/>
+              <w:spacing w:lineRule="auto" w:line="276" w:beforeAutospacing="0" w:before="0" w:afterAutospacing="0" w:after="0"/>
+              <w:jc w:val="left"/>
+              <w:rPr>
+                <w:rFonts w:ascii="Lora" w:hAnsi="Lora"/>
+                <w:color w:themeColor="text1" w:val="000000"/>
+                <w:sz w:val="20"/>
+                <w:szCs w:val="20"/>
+              </w:rPr>
+            </w:pPr>
+            <w:r>
+              <w:rPr>
+                <w:rFonts w:ascii="Lora" w:hAnsi="Lora"/>
+                <w:b/>
+                <w:bCs/>
                 <w:color w:themeColor="text1" w:val="000000"/>
                 <w:kern w:val="0"/>
                 <w:sz w:val="20"/>
                 <w:szCs w:val="20"/>
                 <w:lang w:val="en-IN" w:bidi="ar-SA"/>
               </w:rPr>
-              <w:t xml:space="preserve"> (</w:t>
-            </w:r>
-            <w:r>
-              <w:rPr>
-                <w:rFonts w:cs="Arimo" w:ascii="Arimo" w:hAnsi="Arimo"/>
-                <w:b w:val="false"/>
-                <w:bCs w:val="false"/>
+              <w:t>NCR-CET – PECHS, KARACHI</w:t>
+            </w:r>
+          </w:p>
+          <w:p>
+            <w:pPr>
+              <w:pStyle w:val="NormalWeb"/>
+              <w:widowControl/>
+              <w:suppressAutoHyphens w:val="true"/>
+              <w:spacing w:lineRule="auto" w:line="276" w:beforeAutospacing="0" w:before="0" w:afterAutospacing="0" w:after="0"/>
+              <w:jc w:val="left"/>
+              <w:rPr>
+                <w:rFonts w:ascii="Lora" w:hAnsi="Lora"/>
+                <w:color w:themeColor="text1" w:val="000000"/>
+                <w:sz w:val="20"/>
+                <w:szCs w:val="20"/>
+              </w:rPr>
+            </w:pPr>
+            <w:r>
+              <w:rPr>
+                <w:rFonts w:ascii="Lora" w:hAnsi="Lora"/>
+                <w:i/>
+                <w:iCs/>
                 <w:color w:themeColor="text1" w:val="000000"/>
                 <w:kern w:val="0"/>
                 <w:sz w:val="20"/>
                 <w:szCs w:val="20"/>
                 <w:lang w:val="en-IN" w:bidi="ar-SA"/>
               </w:rPr>
-              <w:t>2020</w:t>
-            </w:r>
-            <w:r>
-              <w:rPr>
-                <w:rFonts w:cs="Arimo" w:ascii="Arimo" w:hAnsi="Arimo"/>
-                <w:b w:val="false"/>
-                <w:bCs w:val="false"/>
+              <w:t>(</w:t>
+            </w:r>
+            <w:r>
+              <w:rPr>
+                <w:rFonts w:ascii="Lora" w:hAnsi="Lora"/>
+                <w:i/>
+                <w:iCs/>
                 <w:color w:themeColor="text1" w:val="000000"/>
                 <w:kern w:val="0"/>
                 <w:sz w:val="20"/>
                 <w:szCs w:val="20"/>
                 <w:lang w:val="en-IN" w:bidi="ar-SA"/>
               </w:rPr>
-              <w:t xml:space="preserve"> - 202</w:t>
-            </w:r>
-            <w:r>
-              <w:rPr>
-                <w:rFonts w:cs="Arimo" w:ascii="Arimo" w:hAnsi="Arimo"/>
-                <w:b w:val="false"/>
-                <w:bCs w:val="false"/>
+              <w:t>Waiting for Results</w:t>
+            </w:r>
+            <w:r>
+              <w:rPr>
+                <w:rFonts w:ascii="Lora" w:hAnsi="Lora"/>
+                <w:i/>
+                <w:iCs/>
                 <w:color w:themeColor="text1" w:val="000000"/>
                 <w:kern w:val="0"/>
                 <w:sz w:val="20"/>
                 <w:szCs w:val="20"/>
                 <w:lang w:val="en-IN" w:bidi="ar-SA"/>
               </w:rPr>
-              <w:t>2</w:t>
-            </w:r>
+              <w:t>)</w:t>
+            </w:r>
+          </w:p>
+          <w:p>
+            <w:pPr>
+              <w:pStyle w:val="NormalWeb"/>
+              <w:widowControl/>
+              <w:suppressAutoHyphens w:val="true"/>
+              <w:spacing w:lineRule="auto" w:line="276" w:beforeAutospacing="0" w:before="0" w:afterAutospacing="0" w:after="0"/>
+              <w:jc w:val="left"/>
+              <w:rPr>
+                <w:rFonts w:ascii="Arimo" w:hAnsi="Arimo" w:cs="Arimo"/>
+                <w:color w:themeColor="text1" w:val="000000"/>
+              </w:rPr>
+            </w:pPr>
             <w:r>
               <w:rPr>
                 <w:rFonts w:cs="Arimo" w:ascii="Arimo" w:hAnsi="Arimo"/>
-                <w:b w:val="false"/>
-                <w:bCs w:val="false"/>
                 <w:color w:themeColor="text1" w:val="000000"/>
                 <w:kern w:val="0"/>
                 <w:sz w:val="20"/>
                 <w:szCs w:val="20"/>
                 <w:lang w:val="en-IN" w:bidi="ar-SA"/>
               </w:rPr>
-              <w:t>)</w:t>
-            </w:r>
-          </w:p>
-          <w:p>
-            <w:pPr>
-              <w:pStyle w:val="NormalWeb"/>
-              <w:widowControl/>
-              <w:suppressAutoHyphens w:val="true"/>
-              <w:spacing w:lineRule="auto" w:line="276" w:beforeAutospacing="0" w:before="0" w:afterAutospacing="0" w:after="0"/>
-              <w:jc w:val="left"/>
-              <w:rPr>
-                <w:rFonts w:ascii="Lora" w:hAnsi="Lora"/>
-                <w:color w:themeColor="text1" w:val="000000"/>
-                <w:sz w:val="20"/>
-                <w:szCs w:val="20"/>
-              </w:rPr>
-            </w:pPr>
-            <w:r>
-              <w:rPr/>
-            </w:r>
-          </w:p>
-          <w:p>
-            <w:pPr>
-              <w:pStyle w:val="NormalWeb"/>
-              <w:widowControl/>
-              <w:suppressAutoHyphens w:val="true"/>
-              <w:spacing w:lineRule="auto" w:line="276" w:beforeAutospacing="0" w:before="0" w:afterAutospacing="0" w:after="0"/>
-              <w:jc w:val="left"/>
-              <w:rPr>
-                <w:rFonts w:ascii="Lora" w:hAnsi="Lora"/>
-                <w:color w:themeColor="text1" w:val="000000"/>
-                <w:sz w:val="20"/>
-                <w:szCs w:val="20"/>
-              </w:rPr>
-            </w:pPr>
-            <w:r>
-              <w:rPr>
-                <w:rFonts w:ascii="Lora" w:hAnsi="Lora"/>
-                <w:b/>
-                <w:bCs/>
-                <w:color w:themeColor="text1" w:val="000000"/>
-                <w:kern w:val="0"/>
-                <w:sz w:val="20"/>
-                <w:szCs w:val="20"/>
-                <w:lang w:val="en-IN" w:bidi="ar-SA"/>
-              </w:rPr>
-              <w:t>NCR-CET – PECHS, KARACHI</w:t>
-            </w:r>
-          </w:p>
-          <w:p>
-            <w:pPr>
-              <w:pStyle w:val="NormalWeb"/>
-              <w:widowControl/>
-              <w:suppressAutoHyphens w:val="true"/>
-              <w:spacing w:lineRule="auto" w:line="276" w:beforeAutospacing="0" w:before="0" w:afterAutospacing="0" w:after="0"/>
-              <w:jc w:val="left"/>
-              <w:rPr>
-                <w:rFonts w:ascii="Lora" w:hAnsi="Lora"/>
-                <w:color w:themeColor="text1" w:val="000000"/>
-                <w:sz w:val="20"/>
-                <w:szCs w:val="20"/>
-              </w:rPr>
-            </w:pPr>
-            <w:r>
-              <w:rPr>
-                <w:rFonts w:ascii="Lora" w:hAnsi="Lora"/>
-                <w:i/>
-                <w:iCs/>
-                <w:color w:themeColor="text1" w:val="000000"/>
-                <w:kern w:val="0"/>
-                <w:sz w:val="20"/>
-                <w:szCs w:val="20"/>
-                <w:lang w:val="en-IN" w:bidi="ar-SA"/>
-              </w:rPr>
-              <w:t>(Continuing)</w:t>
-            </w:r>
-          </w:p>
-          <w:p>
-            <w:pPr>
-              <w:pStyle w:val="NormalWeb"/>
-              <w:widowControl/>
-              <w:suppressAutoHyphens w:val="true"/>
-              <w:spacing w:lineRule="auto" w:line="276" w:beforeAutospacing="0" w:before="0" w:afterAutospacing="0" w:after="0"/>
-              <w:jc w:val="left"/>
-              <w:rPr>
-                <w:rFonts w:ascii="Arimo" w:hAnsi="Arimo" w:cs="Arimo"/>
-                <w:color w:themeColor="text1" w:val="000000"/>
-              </w:rPr>
-            </w:pPr>
-            <w:r>
-              <w:rPr>
-                <w:rFonts w:cs="Arimo" w:ascii="Arimo" w:hAnsi="Arimo"/>
-                <w:color w:themeColor="text1" w:val="000000"/>
-                <w:kern w:val="0"/>
-                <w:sz w:val="20"/>
-                <w:szCs w:val="20"/>
-                <w:lang w:val="en-IN" w:bidi="ar-SA"/>
-              </w:rPr>
               <w:t>Intermediate (2022 - 2024)</w:t>
             </w:r>
           </w:p>
@@ -2442,7 +2449,7 @@
             </w:pPr>
             <w:r>
               <w:rPr>
-                <w:rFonts w:eastAsia="Times New Roman" w:cs="Times New Roman" w:ascii="Calibri" w:hAnsi="Calibri"/>
+                <w:rFonts w:eastAsia="Times New Roman" w:cs="Times New Roman"/>
                 <w:color w:themeColor="text1" w:val="000000"/>
                 <w:kern w:val="0"/>
                 <w:sz w:val="22"/>
@@ -3130,6 +3137,143 @@
   <w:abstractNum w:abstractNumId="2">
     <w:lvl w:ilvl="0">
       <w:start w:val="1"/>
+      <w:numFmt w:val="bullet"/>
+      <w:lvlText w:val=""/>
+      <w:lvlJc w:val="left"/>
+      <w:pPr>
+        <w:tabs>
+          <w:tab w:val="num" w:pos="227"/>
+        </w:tabs>
+        <w:ind w:left="227" w:hanging="227"/>
+      </w:pPr>
+      <w:rPr>
+        <w:rFonts w:ascii="Symbol" w:hAnsi="Symbol" w:cs="Symbol" w:hint="default"/>
+      </w:rPr>
+    </w:lvl>
+    <w:lvl w:ilvl="1">
+      <w:start w:val="1"/>
+      <w:numFmt w:val="bullet"/>
+      <w:lvlText w:val=""/>
+      <w:lvlJc w:val="left"/>
+      <w:pPr>
+        <w:tabs>
+          <w:tab w:val="num" w:pos="454"/>
+        </w:tabs>
+        <w:ind w:left="454" w:hanging="227"/>
+      </w:pPr>
+      <w:rPr>
+        <w:rFonts w:ascii="Symbol" w:hAnsi="Symbol" w:cs="Symbol" w:hint="default"/>
+      </w:rPr>
+    </w:lvl>
+    <w:lvl w:ilvl="2">
+      <w:start w:val="1"/>
+      <w:numFmt w:val="bullet"/>
+      <w:lvlText w:val=""/>
+      <w:lvlJc w:val="left"/>
+      <w:pPr>
+        <w:tabs>
+          <w:tab w:val="num" w:pos="680"/>
+        </w:tabs>
+        <w:ind w:left="680" w:hanging="227"/>
+      </w:pPr>
+      <w:rPr>
+        <w:rFonts w:ascii="Symbol" w:hAnsi="Symbol" w:cs="Symbol" w:hint="default"/>
+      </w:rPr>
+    </w:lvl>
+    <w:lvl w:ilvl="3">
+      <w:start w:val="1"/>
+      <w:numFmt w:val="bullet"/>
+      <w:lvlText w:val=""/>
+      <w:lvlJc w:val="left"/>
+      <w:pPr>
+        <w:tabs>
+          <w:tab w:val="num" w:pos="907"/>
+        </w:tabs>
+        <w:ind w:left="907" w:hanging="227"/>
+      </w:pPr>
+      <w:rPr>
+        <w:rFonts w:ascii="Symbol" w:hAnsi="Symbol" w:cs="Symbol" w:hint="default"/>
+      </w:rPr>
+    </w:lvl>
+    <w:lvl w:ilvl="4">
+      <w:start w:val="1"/>
+      <w:numFmt w:val="bullet"/>
+      <w:lvlText w:val=""/>
+      <w:lvlJc w:val="left"/>
+      <w:pPr>
+        <w:tabs>
+          <w:tab w:val="num" w:pos="1134"/>
+        </w:tabs>
+        <w:ind w:left="1134" w:hanging="227"/>
+      </w:pPr>
+      <w:rPr>
+        <w:rFonts w:ascii="Symbol" w:hAnsi="Symbol" w:cs="Symbol" w:hint="default"/>
+      </w:rPr>
+    </w:lvl>
+    <w:lvl w:ilvl="5">
+      <w:start w:val="1"/>
+      <w:numFmt w:val="bullet"/>
+      <w:lvlText w:val=""/>
+      <w:lvlJc w:val="left"/>
+      <w:pPr>
+        <w:tabs>
+          <w:tab w:val="num" w:pos="1361"/>
+        </w:tabs>
+        <w:ind w:left="1361" w:hanging="227"/>
+      </w:pPr>
+      <w:rPr>
+        <w:rFonts w:ascii="Symbol" w:hAnsi="Symbol" w:cs="Symbol" w:hint="default"/>
+      </w:rPr>
+    </w:lvl>
+    <w:lvl w:ilvl="6">
+      <w:start w:val="1"/>
+      <w:numFmt w:val="bullet"/>
+      <w:lvlText w:val=""/>
+      <w:lvlJc w:val="left"/>
+      <w:pPr>
+        <w:tabs>
+          <w:tab w:val="num" w:pos="1587"/>
+        </w:tabs>
+        <w:ind w:left="1587" w:hanging="227"/>
+      </w:pPr>
+      <w:rPr>
+        <w:rFonts w:ascii="Symbol" w:hAnsi="Symbol" w:cs="Symbol" w:hint="default"/>
+      </w:rPr>
+    </w:lvl>
+    <w:lvl w:ilvl="7">
+      <w:start w:val="1"/>
+      <w:numFmt w:val="bullet"/>
+      <w:lvlText w:val=""/>
+      <w:lvlJc w:val="left"/>
+      <w:pPr>
+        <w:tabs>
+          <w:tab w:val="num" w:pos="1814"/>
+        </w:tabs>
+        <w:ind w:left="1814" w:hanging="227"/>
+      </w:pPr>
+      <w:rPr>
+        <w:rFonts w:ascii="Symbol" w:hAnsi="Symbol" w:cs="Symbol" w:hint="default"/>
+      </w:rPr>
+    </w:lvl>
+    <w:lvl w:ilvl="8">
+      <w:start w:val="1"/>
+      <w:numFmt w:val="bullet"/>
+      <w:lvlText w:val=""/>
+      <w:lvlJc w:val="left"/>
+      <w:pPr>
+        <w:tabs>
+          <w:tab w:val="num" w:pos="2041"/>
+        </w:tabs>
+        <w:ind w:left="2041" w:hanging="227"/>
+      </w:pPr>
+      <w:rPr>
+        <w:rFonts w:ascii="Symbol" w:hAnsi="Symbol" w:cs="Symbol" w:hint="default"/>
+      </w:rPr>
+    </w:lvl>
+  </w:abstractNum>
+  <w:abstractNum w:abstractNumId="3">
+    <w:lvl w:ilvl="0">
+      <w:start w:val="1"/>
       <w:numFmt w:val="none"/>
       <w:suff w:val="nothing"/>
       <w:lvlText w:val=""/>
@@ -3251,6 +3395,9 @@
   </w:num>
   <w:num w:numId="2">
     <w:abstractNumId w:val="2"/>
+  </w:num>
+  <w:num w:numId="3">
+    <w:abstractNumId w:val="3"/>
   </w:num>
 </w:numbering>
 </file>
@@ -3726,6 +3873,11 @@
       <w:rFonts w:ascii="OpenSymbol" w:hAnsi="OpenSymbol" w:eastAsia="OpenSymbol" w:cs="OpenSymbol"/>
     </w:rPr>
   </w:style>
+  <w:style w:type="character" w:styleId="NumberingSymbols">
+    <w:name w:val="Numbering Symbols"/>
+    <w:qFormat/>
+    <w:rPr/>
+  </w:style>
   <w:style w:type="paragraph" w:styleId="Heading">
     <w:name w:val="Heading"/>
     <w:basedOn w:val="Normal"/>
@@ -3860,6 +4012,10 @@
     <w:uiPriority w:val="99"/>
     <w:semiHidden/>
     <w:unhideWhenUsed/>
+    <w:qFormat/>
+  </w:style>
+  <w:style w:type="numbering" w:styleId="Bullet">
+    <w:name w:val="Bullet •"/>
     <w:qFormat/>
   </w:style>
   <w:style w:type="table" w:default="1" w:styleId="TableNormal">

</xml_diff>